<commit_message>
Cap 2 até educação a distância
</commit_message>
<xml_diff>
--- a/TCC I João Ronaldo.docx
+++ b/TCC I João Ronaldo.docx
@@ -2370,92 +2370,6 @@
           <w:sz w:val="24"/>
         </w:rPr>
         <w:sectPr>
-          <w:headerReference w:type="default" r:id="rId7"/>
-          <w:pgSz w:w="11910" w:h="16840"/>
-          <w:pgMar w:top="2000" w:right="880" w:bottom="280" w:left="1600" w:header="1713" w:footer="0" w:gutter="0"/>
-          <w:cols w:space="720"/>
-        </w:sectPr>
-      </w:pPr>
-    </w:p>
-    <w:p>
-      <w:pPr>
-        <w:pStyle w:val="Corpodetexto"/>
-        <w:rPr>
-          <w:sz w:val="20"/>
-        </w:rPr>
-      </w:pPr>
-    </w:p>
-    <w:p>
-      <w:pPr>
-        <w:pStyle w:val="Corpodetexto"/>
-        <w:spacing w:before="269"/>
-        <w:ind w:left="100"/>
-      </w:pPr>
-      <w:bookmarkStart w:id="4" w:name="Abstract"/>
-      <w:bookmarkEnd w:id="4"/>
-      <w:r>
-        <w:t>Resumo em inglês</w:t>
-      </w:r>
-    </w:p>
-    <w:p>
-      <w:pPr>
-        <w:pStyle w:val="Corpodetexto"/>
-        <w:spacing w:before="2"/>
-        <w:rPr>
-          <w:sz w:val="42"/>
-        </w:rPr>
-      </w:pPr>
-    </w:p>
-    <w:p>
-      <w:pPr>
-        <w:pStyle w:val="Corpodetexto"/>
-        <w:ind w:left="100"/>
-      </w:pPr>
-      <w:r>
-        <w:rPr>
-          <w:b/>
-        </w:rPr>
-        <w:t>Key-</w:t>
-      </w:r>
-      <w:proofErr w:type="spellStart"/>
-      <w:r>
-        <w:rPr>
-          <w:b/>
-        </w:rPr>
-        <w:t>words</w:t>
-      </w:r>
-      <w:proofErr w:type="spellEnd"/>
-      <w:r>
-        <w:t xml:space="preserve">: internet </w:t>
-      </w:r>
-      <w:proofErr w:type="spellStart"/>
-      <w:r>
-        <w:t>safety</w:t>
-      </w:r>
-      <w:proofErr w:type="spellEnd"/>
-      <w:r>
-        <w:t xml:space="preserve">, cyberbullying </w:t>
-      </w:r>
-      <w:proofErr w:type="spellStart"/>
-      <w:r>
-        <w:t>and</w:t>
-      </w:r>
-      <w:proofErr w:type="spellEnd"/>
-      <w:r>
-        <w:t xml:space="preserve"> </w:t>
-      </w:r>
-      <w:proofErr w:type="spellStart"/>
-      <w:r>
-        <w:t>education</w:t>
-      </w:r>
-      <w:proofErr w:type="spellEnd"/>
-      <w:r>
-        <w:t>.</w:t>
-      </w:r>
-    </w:p>
-    <w:p>
-      <w:pPr>
-        <w:sectPr>
           <w:headerReference w:type="default" r:id="rId8"/>
           <w:pgSz w:w="11910" w:h="16840"/>
           <w:pgMar w:top="2000" w:right="880" w:bottom="280" w:left="1600" w:header="1713" w:footer="0" w:gutter="0"/>
@@ -2474,75 +2388,69 @@
     <w:p>
       <w:pPr>
         <w:pStyle w:val="Corpodetexto"/>
-        <w:rPr>
-          <w:sz w:val="20"/>
-        </w:rPr>
-      </w:pPr>
-    </w:p>
-    <w:p>
-      <w:pPr>
-        <w:pStyle w:val="Corpodetexto"/>
-        <w:spacing w:before="6"/>
-        <w:rPr>
-          <w:sz w:val="25"/>
-        </w:rPr>
-      </w:pPr>
-    </w:p>
-    <w:bookmarkStart w:id="5" w:name="Lista_de_ilustrações"/>
-    <w:bookmarkEnd w:id="5"/>
-    <w:p>
-      <w:pPr>
-        <w:pStyle w:val="Corpodetexto"/>
-        <w:tabs>
-          <w:tab w:val="right" w:leader="dot" w:pos="9171"/>
-        </w:tabs>
-        <w:spacing w:before="103"/>
+        <w:spacing w:before="269"/>
         <w:ind w:left="100"/>
       </w:pPr>
-      <w:r>
-        <w:fldChar w:fldCharType="begin"/>
-      </w:r>
-      <w:r>
-        <w:instrText xml:space="preserve"> HYPERLINK \l "_bookmark16" </w:instrText>
-      </w:r>
-      <w:r>
-        <w:fldChar w:fldCharType="separate"/>
-      </w:r>
-      <w:r>
-        <w:t xml:space="preserve">Figura </w:t>
-      </w:r>
-      <w:proofErr w:type="gramStart"/>
-      <w:r>
-        <w:t>1  –</w:t>
-      </w:r>
-      <w:proofErr w:type="gramEnd"/>
-      <w:r>
-        <w:t xml:space="preserve"> </w:t>
-      </w:r>
-      <w:r>
-        <w:rPr>
-          <w:spacing w:val="1"/>
-        </w:rPr>
-        <w:t xml:space="preserve"> </w:t>
-      </w:r>
-      <w:r>
-        <w:t>Virtual</w:t>
-      </w:r>
-      <w:r>
-        <w:rPr>
-          <w:spacing w:val="-2"/>
-        </w:rPr>
-        <w:t xml:space="preserve"> </w:t>
-      </w:r>
-      <w:r>
-        <w:t>Lab</w:t>
-      </w:r>
-      <w:r>
-        <w:fldChar w:fldCharType="end"/>
-      </w:r>
-      <w:r>
-        <w:tab/>
-        <w:t>17</w:t>
+      <w:bookmarkStart w:id="4" w:name="Abstract"/>
+      <w:bookmarkEnd w:id="4"/>
+      <w:r>
+        <w:t>Resumo em inglês</w:t>
+      </w:r>
+    </w:p>
+    <w:p>
+      <w:pPr>
+        <w:pStyle w:val="Corpodetexto"/>
+        <w:spacing w:before="2"/>
+        <w:rPr>
+          <w:sz w:val="42"/>
+        </w:rPr>
+      </w:pPr>
+    </w:p>
+    <w:p>
+      <w:pPr>
+        <w:pStyle w:val="Corpodetexto"/>
+        <w:ind w:left="100"/>
+      </w:pPr>
+      <w:r>
+        <w:rPr>
+          <w:b/>
+        </w:rPr>
+        <w:t>Key-</w:t>
+      </w:r>
+      <w:proofErr w:type="spellStart"/>
+      <w:r>
+        <w:rPr>
+          <w:b/>
+        </w:rPr>
+        <w:t>words</w:t>
+      </w:r>
+      <w:proofErr w:type="spellEnd"/>
+      <w:r>
+        <w:t xml:space="preserve">: internet </w:t>
+      </w:r>
+      <w:proofErr w:type="spellStart"/>
+      <w:r>
+        <w:t>safety</w:t>
+      </w:r>
+      <w:proofErr w:type="spellEnd"/>
+      <w:r>
+        <w:t xml:space="preserve">, cyberbullying </w:t>
+      </w:r>
+      <w:proofErr w:type="spellStart"/>
+      <w:r>
+        <w:t>and</w:t>
+      </w:r>
+      <w:proofErr w:type="spellEnd"/>
+      <w:r>
+        <w:t xml:space="preserve"> </w:t>
+      </w:r>
+      <w:proofErr w:type="spellStart"/>
+      <w:r>
+        <w:t>education</w:t>
+      </w:r>
+      <w:proofErr w:type="spellEnd"/>
+      <w:r>
+        <w:t>.</w:t>
       </w:r>
     </w:p>
     <w:p>
@@ -2555,56 +2463,86 @@
         </w:sectPr>
       </w:pPr>
     </w:p>
-    <w:bookmarkStart w:id="6" w:name="Lista_de_tabelas"/>
-    <w:bookmarkEnd w:id="6"/>
+    <w:p>
+      <w:pPr>
+        <w:pStyle w:val="Corpodetexto"/>
+        <w:rPr>
+          <w:sz w:val="20"/>
+        </w:rPr>
+      </w:pPr>
+    </w:p>
+    <w:p>
+      <w:pPr>
+        <w:pStyle w:val="Corpodetexto"/>
+        <w:rPr>
+          <w:sz w:val="20"/>
+        </w:rPr>
+      </w:pPr>
+    </w:p>
+    <w:p>
+      <w:pPr>
+        <w:pStyle w:val="Corpodetexto"/>
+        <w:spacing w:before="6"/>
+        <w:rPr>
+          <w:sz w:val="25"/>
+        </w:rPr>
+      </w:pPr>
+    </w:p>
+    <w:bookmarkStart w:id="5" w:name="Lista_de_ilustrações"/>
+    <w:bookmarkEnd w:id="5"/>
     <w:p>
       <w:pPr>
         <w:pStyle w:val="Corpodetexto"/>
         <w:tabs>
           <w:tab w:val="right" w:leader="dot" w:pos="9171"/>
         </w:tabs>
-        <w:spacing w:before="857"/>
+        <w:spacing w:before="103"/>
         <w:ind w:left="100"/>
       </w:pPr>
       <w:r>
-        <w:lastRenderedPageBreak/>
         <w:fldChar w:fldCharType="begin"/>
       </w:r>
       <w:r>
-        <w:instrText xml:space="preserve"> HYPERLINK \l "_bookmark25" </w:instrText>
+        <w:instrText xml:space="preserve"> HYPERLINK \l "_bookmark16" </w:instrText>
       </w:r>
       <w:r>
         <w:fldChar w:fldCharType="separate"/>
       </w:r>
       <w:r>
-        <w:rPr>
-          <w:spacing w:val="-5"/>
-        </w:rPr>
-        <w:t xml:space="preserve">Tabela </w:t>
+        <w:t xml:space="preserve">Figura </w:t>
       </w:r>
       <w:proofErr w:type="gramStart"/>
       <w:r>
-        <w:t xml:space="preserve">1 </w:t>
-      </w:r>
-      <w:r>
-        <w:rPr>
-          <w:spacing w:val="5"/>
-        </w:rPr>
-        <w:t xml:space="preserve"> </w:t>
-      </w:r>
-      <w:r>
-        <w:t>–</w:t>
+        <w:t>1  –</w:t>
       </w:r>
       <w:proofErr w:type="gramEnd"/>
       <w:r>
-        <w:t xml:space="preserve">  Organizações</w:t>
+        <w:t xml:space="preserve"> </w:t>
+      </w:r>
+      <w:r>
+        <w:rPr>
+          <w:spacing w:val="1"/>
+        </w:rPr>
+        <w:t xml:space="preserve"> </w:t>
+      </w:r>
+      <w:r>
+        <w:t>Virtual</w:t>
+      </w:r>
+      <w:r>
+        <w:rPr>
+          <w:spacing w:val="-2"/>
+        </w:rPr>
+        <w:t xml:space="preserve"> </w:t>
+      </w:r>
+      <w:r>
+        <w:t>Lab</w:t>
       </w:r>
       <w:r>
         <w:fldChar w:fldCharType="end"/>
       </w:r>
       <w:r>
         <w:tab/>
-        <w:t>20</w:t>
+        <w:t>17</w:t>
       </w:r>
     </w:p>
     <w:p>
@@ -2617,114 +2555,56 @@
         </w:sectPr>
       </w:pPr>
     </w:p>
-    <w:p>
-      <w:pPr>
-        <w:pStyle w:val="Corpodetexto"/>
-        <w:rPr>
-          <w:sz w:val="30"/>
-        </w:rPr>
-      </w:pPr>
-    </w:p>
-    <w:p>
-      <w:pPr>
-        <w:pStyle w:val="Corpodetexto"/>
-        <w:rPr>
-          <w:sz w:val="30"/>
-        </w:rPr>
-      </w:pPr>
-    </w:p>
-    <w:p>
-      <w:pPr>
-        <w:pStyle w:val="Corpodetexto"/>
-        <w:spacing w:before="4"/>
-      </w:pPr>
-    </w:p>
-    <w:p>
-      <w:pPr>
-        <w:pStyle w:val="Corpodetexto"/>
+    <w:bookmarkStart w:id="6" w:name="Lista_de_tabelas"/>
+    <w:bookmarkEnd w:id="6"/>
+    <w:p>
+      <w:pPr>
+        <w:pStyle w:val="Corpodetexto"/>
+        <w:tabs>
+          <w:tab w:val="right" w:leader="dot" w:pos="9171"/>
+        </w:tabs>
+        <w:spacing w:before="857"/>
         <w:ind w:left="100"/>
       </w:pPr>
-      <w:bookmarkStart w:id="7" w:name="Lista_de_Siglas_e_Abreviaturas"/>
-      <w:bookmarkStart w:id="8" w:name="_bookmark0"/>
-      <w:bookmarkEnd w:id="7"/>
-      <w:bookmarkEnd w:id="8"/>
-      <w:r>
-        <w:rPr>
-          <w:b/>
-        </w:rPr>
-        <w:t xml:space="preserve">ONG </w:t>
-      </w:r>
-      <w:r>
-        <w:t>Organização Não Governamental</w:t>
-      </w:r>
-    </w:p>
-    <w:p>
-      <w:pPr>
-        <w:pStyle w:val="Corpodetexto"/>
-        <w:spacing w:before="11"/>
-        <w:rPr>
-          <w:sz w:val="23"/>
-        </w:rPr>
-      </w:pPr>
-    </w:p>
-    <w:p>
-      <w:pPr>
-        <w:pStyle w:val="Corpodetexto"/>
-        <w:ind w:left="100"/>
-      </w:pPr>
-      <w:bookmarkStart w:id="9" w:name="_bookmark1"/>
-      <w:bookmarkEnd w:id="9"/>
-      <w:r>
-        <w:rPr>
-          <w:b/>
-        </w:rPr>
-        <w:t xml:space="preserve">EBM </w:t>
-      </w:r>
-      <w:r>
-        <w:t>Escola Básica Municipal</w:t>
-      </w:r>
-    </w:p>
-    <w:p>
-      <w:pPr>
-        <w:pStyle w:val="Corpodetexto"/>
-        <w:spacing w:before="10"/>
-        <w:rPr>
-          <w:sz w:val="23"/>
-        </w:rPr>
-      </w:pPr>
-    </w:p>
-    <w:p>
-      <w:pPr>
-        <w:pStyle w:val="Corpodetexto"/>
-        <w:spacing w:before="1"/>
-        <w:ind w:left="100"/>
-      </w:pPr>
-      <w:bookmarkStart w:id="10" w:name="_bookmark2"/>
-      <w:bookmarkEnd w:id="10"/>
-      <w:r>
-        <w:rPr>
-          <w:b/>
-        </w:rPr>
-        <w:t xml:space="preserve">MIT </w:t>
-      </w:r>
-      <w:r>
-        <w:t xml:space="preserve">Massachusetts </w:t>
-      </w:r>
-      <w:proofErr w:type="spellStart"/>
-      <w:r>
-        <w:t>Institute</w:t>
-      </w:r>
-      <w:proofErr w:type="spellEnd"/>
-      <w:r>
-        <w:t xml:space="preserve"> </w:t>
-      </w:r>
-      <w:proofErr w:type="spellStart"/>
-      <w:r>
-        <w:t>of</w:t>
-      </w:r>
-      <w:proofErr w:type="spellEnd"/>
-      <w:r>
-        <w:t xml:space="preserve"> Technology</w:t>
+      <w:r>
+        <w:lastRenderedPageBreak/>
+        <w:fldChar w:fldCharType="begin"/>
+      </w:r>
+      <w:r>
+        <w:instrText xml:space="preserve"> HYPERLINK \l "_bookmark25" </w:instrText>
+      </w:r>
+      <w:r>
+        <w:fldChar w:fldCharType="separate"/>
+      </w:r>
+      <w:r>
+        <w:rPr>
+          <w:spacing w:val="-5"/>
+        </w:rPr>
+        <w:t xml:space="preserve">Tabela </w:t>
+      </w:r>
+      <w:proofErr w:type="gramStart"/>
+      <w:r>
+        <w:t xml:space="preserve">1 </w:t>
+      </w:r>
+      <w:r>
+        <w:rPr>
+          <w:spacing w:val="5"/>
+        </w:rPr>
+        <w:t xml:space="preserve"> </w:t>
+      </w:r>
+      <w:r>
+        <w:t>–</w:t>
+      </w:r>
+      <w:proofErr w:type="gramEnd"/>
+      <w:r>
+        <w:t xml:space="preserve">  Organizações</w:t>
+      </w:r>
+      <w:r>
+        <w:fldChar w:fldCharType="end"/>
+      </w:r>
+      <w:r>
+        <w:tab/>
+        <w:t>20</w:t>
       </w:r>
     </w:p>
     <w:p>
@@ -2741,6 +2621,126 @@
       <w:pPr>
         <w:pStyle w:val="Corpodetexto"/>
         <w:rPr>
+          <w:sz w:val="30"/>
+        </w:rPr>
+      </w:pPr>
+    </w:p>
+    <w:p>
+      <w:pPr>
+        <w:pStyle w:val="Corpodetexto"/>
+        <w:rPr>
+          <w:sz w:val="30"/>
+        </w:rPr>
+      </w:pPr>
+    </w:p>
+    <w:p>
+      <w:pPr>
+        <w:pStyle w:val="Corpodetexto"/>
+        <w:spacing w:before="4"/>
+      </w:pPr>
+    </w:p>
+    <w:p>
+      <w:pPr>
+        <w:pStyle w:val="Corpodetexto"/>
+        <w:ind w:left="100"/>
+      </w:pPr>
+      <w:bookmarkStart w:id="7" w:name="Lista_de_Siglas_e_Abreviaturas"/>
+      <w:bookmarkStart w:id="8" w:name="_bookmark0"/>
+      <w:bookmarkEnd w:id="7"/>
+      <w:bookmarkEnd w:id="8"/>
+      <w:r>
+        <w:rPr>
+          <w:b/>
+        </w:rPr>
+        <w:t xml:space="preserve">ONG </w:t>
+      </w:r>
+      <w:r>
+        <w:t>Organização Não Governamental</w:t>
+      </w:r>
+    </w:p>
+    <w:p>
+      <w:pPr>
+        <w:pStyle w:val="Corpodetexto"/>
+        <w:spacing w:before="11"/>
+        <w:rPr>
+          <w:sz w:val="23"/>
+        </w:rPr>
+      </w:pPr>
+    </w:p>
+    <w:p>
+      <w:pPr>
+        <w:pStyle w:val="Corpodetexto"/>
+        <w:ind w:left="100"/>
+      </w:pPr>
+      <w:bookmarkStart w:id="9" w:name="_bookmark1"/>
+      <w:bookmarkEnd w:id="9"/>
+      <w:r>
+        <w:rPr>
+          <w:b/>
+        </w:rPr>
+        <w:t xml:space="preserve">EBM </w:t>
+      </w:r>
+      <w:r>
+        <w:t>Escola Básica Municipal</w:t>
+      </w:r>
+    </w:p>
+    <w:p>
+      <w:pPr>
+        <w:pStyle w:val="Corpodetexto"/>
+        <w:spacing w:before="10"/>
+        <w:rPr>
+          <w:sz w:val="23"/>
+        </w:rPr>
+      </w:pPr>
+    </w:p>
+    <w:p>
+      <w:pPr>
+        <w:pStyle w:val="Corpodetexto"/>
+        <w:spacing w:before="1"/>
+        <w:ind w:left="100"/>
+      </w:pPr>
+      <w:bookmarkStart w:id="10" w:name="_bookmark2"/>
+      <w:bookmarkEnd w:id="10"/>
+      <w:r>
+        <w:rPr>
+          <w:b/>
+        </w:rPr>
+        <w:t xml:space="preserve">MIT </w:t>
+      </w:r>
+      <w:r>
+        <w:t xml:space="preserve">Massachusetts </w:t>
+      </w:r>
+      <w:proofErr w:type="spellStart"/>
+      <w:r>
+        <w:t>Institute</w:t>
+      </w:r>
+      <w:proofErr w:type="spellEnd"/>
+      <w:r>
+        <w:t xml:space="preserve"> </w:t>
+      </w:r>
+      <w:proofErr w:type="spellStart"/>
+      <w:r>
+        <w:t>of</w:t>
+      </w:r>
+      <w:proofErr w:type="spellEnd"/>
+      <w:r>
+        <w:t xml:space="preserve"> Technology</w:t>
+      </w:r>
+    </w:p>
+    <w:p>
+      <w:pPr>
+        <w:sectPr>
+          <w:headerReference w:type="default" r:id="rId12"/>
+          <w:pgSz w:w="11910" w:h="16840"/>
+          <w:pgMar w:top="2000" w:right="880" w:bottom="280" w:left="1600" w:header="1713" w:footer="0" w:gutter="0"/>
+          <w:cols w:space="720"/>
+        </w:sectPr>
+      </w:pPr>
+    </w:p>
+    <w:p>
+      <w:pPr>
+        <w:pStyle w:val="Corpodetexto"/>
+        <w:rPr>
           <w:sz w:val="20"/>
         </w:rPr>
       </w:pPr>
@@ -2784,7 +2784,7 @@
     <w:p>
       <w:pPr>
         <w:sectPr>
-          <w:headerReference w:type="default" r:id="rId12"/>
+          <w:headerReference w:type="default" r:id="rId13"/>
           <w:pgSz w:w="11910" w:h="16840"/>
           <w:pgMar w:top="2000" w:right="880" w:bottom="280" w:left="1600" w:header="1713" w:footer="0" w:gutter="0"/>
           <w:cols w:space="720"/>
@@ -3465,7 +3465,7 @@
     <w:p>
       <w:pPr>
         <w:sectPr>
-          <w:headerReference w:type="default" r:id="rId13"/>
+          <w:headerReference w:type="default" r:id="rId14"/>
           <w:pgSz w:w="11910" w:h="16840"/>
           <w:pgMar w:top="2000" w:right="880" w:bottom="280" w:left="1600" w:header="1713" w:footer="0" w:gutter="0"/>
           <w:cols w:space="720"/>
@@ -4353,7 +4353,7 @@
         <w:spacing w:line="312" w:lineRule="auto"/>
         <w:jc w:val="both"/>
         <w:sectPr>
-          <w:headerReference w:type="default" r:id="rId14"/>
+          <w:headerReference w:type="default" r:id="rId15"/>
           <w:pgSz w:w="11910" w:h="16840"/>
           <w:pgMar w:top="1280" w:right="880" w:bottom="280" w:left="1600" w:header="1010" w:footer="0" w:gutter="0"/>
           <w:pgNumType w:start="13"/>
@@ -6622,7 +6622,7 @@
                     <pic:cNvPicPr/>
                   </pic:nvPicPr>
                   <pic:blipFill>
-                    <a:blip r:embed="rId15" cstate="print"/>
+                    <a:blip r:embed="rId16" cstate="print"/>
                     <a:stretch>
                       <a:fillRect/>
                     </a:stretch>
@@ -7698,7 +7698,14 @@
           <w:b/>
           <w:sz w:val="24"/>
         </w:rPr>
-        <w:t>Ensino a distância</w:t>
+        <w:t>Ensino à</w:t>
+      </w:r>
+      <w:r>
+        <w:rPr>
+          <w:b/>
+          <w:sz w:val="24"/>
+        </w:rPr>
+        <w:t xml:space="preserve"> distância</w:t>
       </w:r>
     </w:p>
     <w:p>
@@ -7709,30 +7716,93 @@
         <w:jc w:val="both"/>
       </w:pPr>
       <w:r>
-        <w:t>O</w:t>
-      </w:r>
-      <w:bookmarkStart w:id="44" w:name="_GoBack"/>
-      <w:bookmarkEnd w:id="44"/>
-      <w:r>
-        <w:t xml:space="preserve"> </w:t>
-      </w:r>
-      <w:r>
-        <w:t xml:space="preserve"> </w:t>
-      </w:r>
-    </w:p>
-    <w:p>
-      <w:pPr>
-        <w:pStyle w:val="PargrafodaLista"/>
-        <w:tabs>
-          <w:tab w:val="left" w:pos="871"/>
-          <w:tab w:val="left" w:pos="872"/>
-        </w:tabs>
-        <w:ind w:left="672" w:firstLine="0"/>
-        <w:rPr>
-          <w:b/>
-          <w:i/>
-          <w:sz w:val="24"/>
-        </w:rPr>
+        <w:t>A E</w:t>
+      </w:r>
+      <w:r>
+        <w:t xml:space="preserve">ducação </w:t>
+      </w:r>
+      <w:r>
+        <w:t>a</w:t>
+      </w:r>
+      <w:r>
+        <w:t xml:space="preserve"> </w:t>
+      </w:r>
+      <w:r>
+        <w:t>D</w:t>
+      </w:r>
+      <w:r>
+        <w:t>istância</w:t>
+      </w:r>
+      <w:r>
+        <w:t xml:space="preserve"> (EAD)</w:t>
+      </w:r>
+      <w:r>
+        <w:t xml:space="preserve"> </w:t>
+      </w:r>
+      <w:r>
+        <w:t>é uma alternativa a educação tradicional (presencial), possibilita que o aluno assista aulas em locais fisicamente distante dos colegas e professores por meio de tecnologia que permita a comunicaç</w:t>
+      </w:r>
+      <w:r>
+        <w:t xml:space="preserve">ão entra as partes </w:t>
+      </w:r>
+      <w:sdt>
+        <w:sdtPr>
+          <w:id w:val="166921342"/>
+          <w:citation/>
+        </w:sdtPr>
+        <w:sdtContent>
+          <w:r>
+            <w:fldChar w:fldCharType="begin"/>
+          </w:r>
+          <w:r>
+            <w:instrText xml:space="preserve">CITATION Gil12 \l 1046 </w:instrText>
+          </w:r>
+          <w:r>
+            <w:fldChar w:fldCharType="separate"/>
+          </w:r>
+          <w:r>
+            <w:rPr>
+              <w:noProof/>
+            </w:rPr>
+            <w:t>(MENDONÇA, 2012)</w:t>
+          </w:r>
+          <w:r>
+            <w:fldChar w:fldCharType="end"/>
+          </w:r>
+        </w:sdtContent>
+      </w:sdt>
+      <w:r>
+        <w:t>.</w:t>
+      </w:r>
+    </w:p>
+    <w:p>
+      <w:pPr>
+        <w:pStyle w:val="Corpodetexto"/>
+        <w:spacing w:before="237" w:line="312" w:lineRule="auto"/>
+        <w:ind w:left="100" w:right="251" w:firstLine="850"/>
+        <w:jc w:val="both"/>
+      </w:pPr>
+      <w:r>
+        <w:t>Cox (2008) aponta a vantagem que as TDCI oferecem quando empregados a essa finalidade:</w:t>
+      </w:r>
+    </w:p>
+    <w:p>
+      <w:pPr>
+        <w:spacing w:line="249" w:lineRule="auto"/>
+        <w:ind w:left="2953" w:right="251"/>
+        <w:jc w:val="both"/>
+      </w:pPr>
+      <w:r>
+        <w:lastRenderedPageBreak/>
+        <w:t>É valido ainda ressaltar que, quando o computador é usado na aplicação da EAD, as mensagens podem ser compostas por animações, cores, imagens, textos e ilustrações, o que pode enriquecer significativamente o material educativo usado e possivelmente favorecer o processo de aprendizagem (COX, 2008, p.44).</w:t>
+      </w:r>
+    </w:p>
+    <w:p>
+      <w:pPr>
+        <w:pStyle w:val="Corpodetexto"/>
+        <w:spacing w:before="237" w:line="312" w:lineRule="auto"/>
+        <w:ind w:left="100" w:right="251" w:firstLine="850"/>
+        <w:jc w:val="both"/>
       </w:pPr>
     </w:p>
     <w:p>
@@ -7753,10 +7823,10 @@
         <w:spacing w:before="1"/>
         <w:ind w:left="100"/>
       </w:pPr>
-      <w:bookmarkStart w:id="45" w:name="O_USO_DA_INTERNET_PELAS_CRIANÇAS_E_ADOLE"/>
-      <w:bookmarkStart w:id="46" w:name="_bookmark19"/>
+      <w:bookmarkStart w:id="44" w:name="O_USO_DA_INTERNET_PELAS_CRIANÇAS_E_ADOLE"/>
+      <w:bookmarkStart w:id="45" w:name="_bookmark19"/>
+      <w:bookmarkEnd w:id="44"/>
       <w:bookmarkEnd w:id="45"/>
-      <w:bookmarkEnd w:id="46"/>
       <w:r>
         <w:t>2.2</w:t>
       </w:r>
@@ -7800,10 +7870,10 @@
         </w:tabs>
         <w:ind w:left="100"/>
       </w:pPr>
-      <w:bookmarkStart w:id="47" w:name="Redes_Sociais"/>
-      <w:bookmarkStart w:id="48" w:name="_bookmark20"/>
+      <w:bookmarkStart w:id="46" w:name="Redes_Sociais"/>
+      <w:bookmarkStart w:id="47" w:name="_bookmark20"/>
+      <w:bookmarkEnd w:id="46"/>
       <w:bookmarkEnd w:id="47"/>
-      <w:bookmarkEnd w:id="48"/>
       <w:r>
         <w:t>2.2.1</w:t>
       </w:r>
@@ -7832,16 +7902,10 @@
         <w:t xml:space="preserve">“Uma rede social é uma estrutura social composta por pessoas ou </w:t>
       </w:r>
       <w:r>
-        <w:lastRenderedPageBreak/>
-        <w:t xml:space="preserve">organiza- </w:t>
-      </w:r>
-      <w:proofErr w:type="spellStart"/>
-      <w:r>
-        <w:t>ções</w:t>
-      </w:r>
-      <w:proofErr w:type="spellEnd"/>
-      <w:r>
-        <w:t xml:space="preserve">, conectadas por um ou vários tipos de relações [...]” </w:t>
+        <w:t>organiza</w:t>
+      </w:r>
+      <w:r>
+        <w:t xml:space="preserve">ções, conectadas por um ou vários tipos de relações [...]” </w:t>
       </w:r>
       <w:hyperlink w:anchor="_bookmark28" w:history="1">
         <w:r>
@@ -8012,13 +8076,11 @@
         <w:t xml:space="preserve"> </w:t>
       </w:r>
       <w:r>
-        <w:t xml:space="preserve">comparti- </w:t>
-      </w:r>
-      <w:proofErr w:type="spellStart"/>
+        <w:t>comparti</w:t>
+      </w:r>
       <w:r>
         <w:t>lhadas</w:t>
       </w:r>
-      <w:proofErr w:type="spellEnd"/>
       <w:r>
         <w:rPr>
           <w:spacing w:val="-13"/>
@@ -8410,10 +8472,10 @@
         </w:tabs>
         <w:ind w:left="100"/>
       </w:pPr>
-      <w:bookmarkStart w:id="49" w:name="segurança_na_rede"/>
-      <w:bookmarkStart w:id="50" w:name="_bookmark21"/>
+      <w:bookmarkStart w:id="48" w:name="segurança_na_rede"/>
+      <w:bookmarkStart w:id="49" w:name="_bookmark21"/>
+      <w:bookmarkEnd w:id="48"/>
       <w:bookmarkEnd w:id="49"/>
-      <w:bookmarkEnd w:id="50"/>
       <w:r>
         <w:t>2.3</w:t>
       </w:r>
@@ -8771,10 +8833,10 @@
         </w:rPr>
         <w:tab/>
       </w:r>
-      <w:bookmarkStart w:id="51" w:name="_bookmark22"/>
-      <w:bookmarkStart w:id="52" w:name="_bookmark23"/>
+      <w:bookmarkStart w:id="50" w:name="_bookmark22"/>
+      <w:bookmarkStart w:id="51" w:name="_bookmark23"/>
+      <w:bookmarkEnd w:id="50"/>
       <w:bookmarkEnd w:id="51"/>
-      <w:bookmarkEnd w:id="52"/>
       <w:r>
         <w:rPr>
           <w:sz w:val="20"/>
@@ -8828,8 +8890,8 @@
         </w:rPr>
         <w:tab/>
       </w:r>
-      <w:bookmarkStart w:id="53" w:name="_bookmark24"/>
-      <w:bookmarkEnd w:id="53"/>
+      <w:bookmarkStart w:id="52" w:name="_bookmark24"/>
+      <w:bookmarkEnd w:id="52"/>
       <w:r>
         <w:rPr>
           <w:sz w:val="20"/>
@@ -8902,7 +8964,7 @@
         </w:rPr>
         <w:t xml:space="preserve"> </w:t>
       </w:r>
-      <w:hyperlink r:id="rId16">
+      <w:hyperlink r:id="rId17">
         <w:r>
           <w:rPr>
             <w:sz w:val="20"/>
@@ -9594,8 +9656,8 @@
           <w:sz w:val="20"/>
         </w:rPr>
       </w:pPr>
-      <w:bookmarkStart w:id="54" w:name="_bookmark25"/>
-      <w:bookmarkEnd w:id="54"/>
+      <w:bookmarkStart w:id="53" w:name="_bookmark25"/>
+      <w:bookmarkEnd w:id="53"/>
       <w:r>
         <w:rPr>
           <w:sz w:val="20"/>
@@ -13210,8 +13272,8 @@
         <w:spacing w:before="102"/>
         <w:ind w:left="3779"/>
       </w:pPr>
-      <w:bookmarkStart w:id="55" w:name="_bookmark26"/>
-      <w:bookmarkEnd w:id="55"/>
+      <w:bookmarkStart w:id="54" w:name="_bookmark26"/>
+      <w:bookmarkEnd w:id="54"/>
       <w:r>
         <w:t>REFERÊNCIAS</w:t>
       </w:r>
@@ -13243,12 +13305,12 @@
           <w:sz w:val="24"/>
         </w:rPr>
       </w:pPr>
-      <w:bookmarkStart w:id="56" w:name="REFERÊNCIAS"/>
-      <w:bookmarkStart w:id="57" w:name="_bookmark27"/>
-      <w:bookmarkStart w:id="58" w:name="_bookmark28"/>
+      <w:bookmarkStart w:id="55" w:name="REFERÊNCIAS"/>
+      <w:bookmarkStart w:id="56" w:name="_bookmark27"/>
+      <w:bookmarkStart w:id="57" w:name="_bookmark28"/>
+      <w:bookmarkEnd w:id="55"/>
       <w:bookmarkEnd w:id="56"/>
       <w:bookmarkEnd w:id="57"/>
-      <w:bookmarkEnd w:id="58"/>
       <w:r>
         <w:rPr>
           <w:sz w:val="24"/>
@@ -13314,7 +13376,7 @@
         </w:rPr>
         <w:t xml:space="preserve">. Dissertação (Mestrado), 2011. Disponível em: </w:t>
       </w:r>
-      <w:hyperlink r:id="rId17">
+      <w:hyperlink r:id="rId18">
         <w:r>
           <w:rPr>
             <w:sz w:val="24"/>
@@ -13328,7 +13390,7 @@
         </w:rPr>
         <w:t xml:space="preserve"> </w:t>
       </w:r>
-      <w:hyperlink r:id="rId18">
+      <w:hyperlink r:id="rId19">
         <w:proofErr w:type="spellStart"/>
         <w:r>
           <w:rPr>
@@ -13377,8 +13439,8 @@
         <w:spacing w:before="190" w:line="252" w:lineRule="auto"/>
         <w:ind w:left="100" w:right="251"/>
       </w:pPr>
-      <w:bookmarkStart w:id="59" w:name="_bookmark29"/>
-      <w:bookmarkEnd w:id="59"/>
+      <w:bookmarkStart w:id="58" w:name="_bookmark29"/>
+      <w:bookmarkEnd w:id="58"/>
       <w:r>
         <w:rPr>
           <w:spacing w:val="-4"/>
@@ -13418,7 +13480,7 @@
       <w:r>
         <w:tab/>
       </w:r>
-      <w:hyperlink r:id="rId19">
+      <w:hyperlink r:id="rId20">
         <w:r>
           <w:rPr>
             <w:spacing w:val="-1"/>
@@ -13432,7 +13494,7 @@
         </w:rPr>
         <w:t xml:space="preserve"> </w:t>
       </w:r>
-      <w:hyperlink r:id="rId20">
+      <w:hyperlink r:id="rId21">
         <w:r>
           <w:t>C3%A1tica-Educa%C3%A7%C3%A3o-Escolar-Portuguese-Brasil/dp/8574960713?</w:t>
         </w:r>
@@ -13440,7 +13502,7 @@
       <w:r>
         <w:t xml:space="preserve"> </w:t>
       </w:r>
-      <w:hyperlink r:id="rId21">
+      <w:hyperlink r:id="rId22">
         <w:r>
           <w:t>SubscriptionId=0JYN1NVW651KCA56C102&amp;tag=techkie-20&amp;linkCode=xm2&amp;camp=</w:t>
         </w:r>
@@ -13448,7 +13510,7 @@
       <w:r>
         <w:t xml:space="preserve"> </w:t>
       </w:r>
-      <w:hyperlink r:id="rId22">
+      <w:hyperlink r:id="rId23">
         <w:r>
           <w:t>2025&amp;creative=165953&amp;creativeASIN=8574960713&gt;</w:t>
         </w:r>
@@ -13466,8 +13528,8 @@
           <w:sz w:val="24"/>
         </w:rPr>
       </w:pPr>
-      <w:bookmarkStart w:id="60" w:name="_bookmark30"/>
-      <w:bookmarkEnd w:id="60"/>
+      <w:bookmarkStart w:id="59" w:name="_bookmark30"/>
+      <w:bookmarkEnd w:id="59"/>
       <w:r>
         <w:rPr>
           <w:sz w:val="24"/>
@@ -13504,14 +13566,83 @@
     </w:p>
     <w:p>
       <w:pPr>
+        <w:spacing w:before="188" w:line="252" w:lineRule="auto"/>
+        <w:ind w:left="100" w:right="251"/>
+        <w:jc w:val="both"/>
+        <w:rPr>
+          <w:sz w:val="24"/>
+        </w:rPr>
+      </w:pPr>
+      <w:r>
+        <w:rPr>
+          <w:sz w:val="24"/>
+        </w:rPr>
+        <w:t>MENDONÇA, G.</w:t>
+      </w:r>
+      <w:r>
+        <w:rPr>
+          <w:sz w:val="24"/>
+        </w:rPr>
+        <w:t xml:space="preserve"> A. </w:t>
+      </w:r>
+      <w:r>
+        <w:rPr>
+          <w:sz w:val="24"/>
+        </w:rPr>
+        <w:t xml:space="preserve">As tecnologias na educação a distância. </w:t>
+      </w:r>
+      <w:r>
+        <w:rPr>
+          <w:b/>
+          <w:sz w:val="24"/>
+        </w:rPr>
+        <w:t xml:space="preserve">Congresso </w:t>
+      </w:r>
+      <w:proofErr w:type="spellStart"/>
+      <w:r>
+        <w:rPr>
+          <w:b/>
+          <w:sz w:val="24"/>
+        </w:rPr>
+        <w:t>Internacionalo</w:t>
+      </w:r>
+      <w:proofErr w:type="spellEnd"/>
+      <w:r>
+        <w:rPr>
+          <w:b/>
+          <w:sz w:val="24"/>
+        </w:rPr>
+        <w:t xml:space="preserve"> ABED de Educação a Distância</w:t>
+      </w:r>
+      <w:r>
+        <w:rPr>
+          <w:sz w:val="24"/>
+        </w:rPr>
+        <w:t>, 2012. Disponível em: &lt;</w:t>
+      </w:r>
+      <w:r>
+        <w:rPr>
+          <w:sz w:val="24"/>
+        </w:rPr>
+        <w:t>http://www.abed.org.br/hotsite/20-ciaed/pt/anais/pdf/115.pdf</w:t>
+      </w:r>
+      <w:r>
+        <w:rPr>
+          <w:sz w:val="24"/>
+        </w:rPr>
+        <w:t>&gt;.</w:t>
+      </w:r>
+    </w:p>
+    <w:p>
+      <w:pPr>
         <w:spacing w:before="190"/>
         <w:ind w:left="100"/>
         <w:rPr>
           <w:sz w:val="24"/>
         </w:rPr>
       </w:pPr>
-      <w:bookmarkStart w:id="61" w:name="_bookmark31"/>
-      <w:bookmarkEnd w:id="61"/>
+      <w:bookmarkStart w:id="60" w:name="_bookmark31"/>
+      <w:bookmarkEnd w:id="60"/>
       <w:r>
         <w:rPr>
           <w:sz w:val="24"/>
@@ -13540,7 +13671,7 @@
         </w:rPr>
         <w:t xml:space="preserve">. 2017. Disponível em: </w:t>
       </w:r>
-      <w:hyperlink r:id="rId23">
+      <w:hyperlink r:id="rId24">
         <w:r>
           <w:rPr>
             <w:sz w:val="24"/>
@@ -13576,8 +13707,8 @@
         <w:spacing w:before="205" w:line="252" w:lineRule="auto"/>
         <w:ind w:left="100" w:right="251"/>
       </w:pPr>
-      <w:bookmarkStart w:id="62" w:name="_bookmark32"/>
-      <w:bookmarkEnd w:id="62"/>
+      <w:bookmarkStart w:id="61" w:name="_bookmark32"/>
+      <w:bookmarkEnd w:id="61"/>
       <w:proofErr w:type="gramStart"/>
       <w:r>
         <w:rPr>
@@ -13710,7 +13841,7 @@
       <w:r>
         <w:tab/>
       </w:r>
-      <w:hyperlink r:id="rId24">
+      <w:hyperlink r:id="rId25">
         <w:r>
           <w:rPr>
             <w:spacing w:val="-1"/>
@@ -13724,7 +13855,7 @@
         </w:rPr>
         <w:t xml:space="preserve"> </w:t>
       </w:r>
-      <w:hyperlink r:id="rId25">
+      <w:hyperlink r:id="rId26">
         <w:r>
           <w:t>Nascidos-Era-Digital-Portuguese-Brasil/dp/853632483X?SubscriptionId=</w:t>
         </w:r>
@@ -13732,7 +13863,7 @@
       <w:r>
         <w:t xml:space="preserve"> </w:t>
       </w:r>
-      <w:hyperlink r:id="rId26">
+      <w:hyperlink r:id="rId27">
         <w:r>
           <w:t>0JYN1NVW651KCA56C102&amp;tag=techkie-20&amp;linkCode=xm2&amp;camp=2025&amp;creative=</w:t>
         </w:r>
@@ -13740,7 +13871,7 @@
       <w:r>
         <w:t xml:space="preserve"> </w:t>
       </w:r>
-      <w:hyperlink r:id="rId27">
+      <w:hyperlink r:id="rId28">
         <w:r>
           <w:t>165953&amp;creativeASIN=853632483X&gt;</w:t>
         </w:r>
@@ -13763,8 +13894,8 @@
         <w:spacing w:before="189" w:line="252" w:lineRule="auto"/>
         <w:ind w:left="100" w:right="251"/>
       </w:pPr>
-      <w:bookmarkStart w:id="63" w:name="_bookmark33"/>
-      <w:bookmarkEnd w:id="63"/>
+      <w:bookmarkStart w:id="62" w:name="_bookmark33"/>
+      <w:bookmarkEnd w:id="62"/>
       <w:r>
         <w:t>PEARSON.</w:t>
       </w:r>
@@ -13808,7 +13939,7 @@
       <w:r>
         <w:tab/>
       </w:r>
-      <w:hyperlink r:id="rId28">
+      <w:hyperlink r:id="rId29">
         <w:r>
           <w:rPr>
             <w:w w:val="95"/>
@@ -13822,7 +13953,7 @@
         </w:rPr>
         <w:t xml:space="preserve"> </w:t>
       </w:r>
-      <w:hyperlink r:id="rId29">
+      <w:hyperlink r:id="rId30">
         <w:r>
           <w:t>ensino-superior/</w:t>
         </w:r>
@@ -13847,8 +13978,8 @@
           <w:sz w:val="24"/>
         </w:rPr>
       </w:pPr>
-      <w:bookmarkStart w:id="64" w:name="_bookmark34"/>
-      <w:bookmarkEnd w:id="64"/>
+      <w:bookmarkStart w:id="63" w:name="_bookmark34"/>
+      <w:bookmarkEnd w:id="63"/>
       <w:r>
         <w:rPr>
           <w:sz w:val="24"/>
@@ -13868,7 +13999,7 @@
         </w:rPr>
         <w:t xml:space="preserve">. 2017. Disponível em: </w:t>
       </w:r>
-      <w:hyperlink r:id="rId30">
+      <w:hyperlink r:id="rId31">
         <w:r>
           <w:rPr>
             <w:sz w:val="24"/>
@@ -13882,6 +14013,14 @@
         </w:rPr>
         <w:t>.</w:t>
       </w:r>
+    </w:p>
+    <w:p>
+      <w:pPr>
+        <w:pStyle w:val="Ttulo1"/>
+        <w:ind w:left="0"/>
+      </w:pPr>
+      <w:bookmarkStart w:id="64" w:name="_GoBack"/>
+      <w:bookmarkEnd w:id="64"/>
     </w:p>
     <w:sectPr>
       <w:pgSz w:w="11910" w:h="16840"/>
@@ -15229,7 +15368,6 @@
       <w:lvlJc w:val="left"/>
       <w:pPr>
         <w:ind w:left="366" w:hanging="266"/>
-        <w:jc w:val="left"/>
       </w:pPr>
       <w:rPr>
         <w:rFonts w:ascii="Arial" w:eastAsia="Arial" w:hAnsi="Arial" w:cs="Arial" w:hint="default"/>
@@ -15247,7 +15385,6 @@
       <w:lvlJc w:val="left"/>
       <w:pPr>
         <w:ind w:left="672" w:hanging="572"/>
-        <w:jc w:val="left"/>
       </w:pPr>
       <w:rPr>
         <w:rFonts w:ascii="Arial" w:eastAsia="Arial" w:hAnsi="Arial" w:cs="Arial" w:hint="default"/>
@@ -15263,7 +15400,6 @@
       <w:lvlJc w:val="left"/>
       <w:pPr>
         <w:ind w:left="871" w:hanging="771"/>
-        <w:jc w:val="left"/>
       </w:pPr>
       <w:rPr>
         <w:rFonts w:ascii="Arial" w:eastAsia="Arial" w:hAnsi="Arial" w:cs="Arial" w:hint="default"/>
@@ -15352,7 +15488,6 @@
       <w:lvlJc w:val="left"/>
       <w:pPr>
         <w:ind w:left="672" w:hanging="572"/>
-        <w:jc w:val="left"/>
       </w:pPr>
       <w:rPr>
         <w:rFonts w:hint="default"/>
@@ -15365,7 +15500,6 @@
       <w:lvlJc w:val="left"/>
       <w:pPr>
         <w:ind w:left="672" w:hanging="572"/>
-        <w:jc w:val="left"/>
       </w:pPr>
       <w:rPr>
         <w:rFonts w:ascii="Arial" w:eastAsia="Arial" w:hAnsi="Arial" w:cs="Arial" w:hint="default"/>
@@ -15463,7 +15597,6 @@
       <w:lvlJc w:val="left"/>
       <w:pPr>
         <w:ind w:left="672" w:hanging="572"/>
-        <w:jc w:val="left"/>
       </w:pPr>
       <w:rPr>
         <w:rFonts w:hint="default"/>
@@ -15476,7 +15609,6 @@
       <w:lvlJc w:val="left"/>
       <w:pPr>
         <w:ind w:left="672" w:hanging="572"/>
-        <w:jc w:val="left"/>
       </w:pPr>
       <w:rPr>
         <w:rFonts w:ascii="Arial" w:eastAsia="Arial" w:hAnsi="Arial" w:cs="Arial" w:hint="default"/>
@@ -15492,7 +15624,6 @@
       <w:lvlJc w:val="left"/>
       <w:pPr>
         <w:ind w:left="871" w:hanging="771"/>
-        <w:jc w:val="left"/>
       </w:pPr>
       <w:rPr>
         <w:rFonts w:ascii="Arial" w:eastAsia="Arial" w:hAnsi="Arial" w:cs="Arial" w:hint="default"/>
@@ -15581,7 +15712,6 @@
       <w:lvlJc w:val="left"/>
       <w:pPr>
         <w:ind w:left="1294" w:hanging="1195"/>
-        <w:jc w:val="left"/>
       </w:pPr>
       <w:rPr>
         <w:rFonts w:ascii="Arial" w:eastAsia="Arial" w:hAnsi="Arial" w:cs="Arial" w:hint="default"/>
@@ -15599,7 +15729,6 @@
       <w:lvlJc w:val="left"/>
       <w:pPr>
         <w:ind w:left="1294" w:hanging="1195"/>
-        <w:jc w:val="left"/>
       </w:pPr>
       <w:rPr>
         <w:rFonts w:ascii="Arial" w:eastAsia="Arial" w:hAnsi="Arial" w:cs="Arial" w:hint="default"/>
@@ -15615,7 +15744,6 @@
       <w:lvlJc w:val="left"/>
       <w:pPr>
         <w:ind w:left="1294" w:hanging="1195"/>
-        <w:jc w:val="left"/>
       </w:pPr>
       <w:rPr>
         <w:rFonts w:ascii="Arial" w:eastAsia="Arial" w:hAnsi="Arial" w:cs="Arial" w:hint="default"/>
@@ -16112,7 +16240,8 @@
   <w:style w:type="paragraph" w:styleId="Ttulo1">
     <w:name w:val="heading 1"/>
     <w:basedOn w:val="Normal"/>
-    <w:uiPriority w:val="1"/>
+    <w:link w:val="Ttulo1Char"/>
+    <w:uiPriority w:val="9"/>
     <w:qFormat/>
     <w:pPr>
       <w:ind w:left="20"/>
@@ -16128,6 +16257,7 @@
   <w:style w:type="character" w:default="1" w:styleId="Fontepargpadro">
     <w:name w:val="Default Paragraph Font"/>
     <w:uiPriority w:val="1"/>
+    <w:semiHidden/>
     <w:unhideWhenUsed/>
   </w:style>
   <w:style w:type="table" w:default="1" w:styleId="Tabelanormal">
@@ -16255,6 +16385,40 @@
     <w:pPr>
       <w:ind w:left="122"/>
     </w:pPr>
+  </w:style>
+  <w:style w:type="character" w:customStyle="1" w:styleId="Ttulo1Char">
+    <w:name w:val="Título 1 Char"/>
+    <w:basedOn w:val="Fontepargpadro"/>
+    <w:link w:val="Ttulo1"/>
+    <w:uiPriority w:val="9"/>
+    <w:rsid w:val="00653002"/>
+    <w:rPr>
+      <w:rFonts w:ascii="Arial" w:eastAsia="Arial" w:hAnsi="Arial" w:cs="Arial"/>
+      <w:b/>
+      <w:bCs/>
+      <w:sz w:val="24"/>
+      <w:szCs w:val="24"/>
+      <w:lang w:val="pt-BR"/>
+    </w:rPr>
+  </w:style>
+  <w:style w:type="paragraph" w:styleId="Bibliografia">
+    <w:name w:val="Bibliography"/>
+    <w:basedOn w:val="Normal"/>
+    <w:next w:val="Normal"/>
+    <w:uiPriority w:val="37"/>
+    <w:unhideWhenUsed/>
+    <w:rsid w:val="00653002"/>
+  </w:style>
+  <w:style w:type="character" w:styleId="Hyperlink">
+    <w:name w:val="Hyperlink"/>
+    <w:basedOn w:val="Fontepargpadro"/>
+    <w:uiPriority w:val="99"/>
+    <w:unhideWhenUsed/>
+    <w:rsid w:val="00E905C6"/>
+    <w:rPr>
+      <w:color w:val="0000FF" w:themeColor="hyperlink"/>
+      <w:u w:val="single"/>
+    </w:rPr>
   </w:style>
 </w:styles>
 </file>
@@ -16540,4 +16704,40 @@
   <a:objectDefaults/>
   <a:extraClrSchemeLst/>
 </a:theme>
+</file>
+
+<file path=customXml/item1.xml><?xml version="1.0" encoding="utf-8"?>
+<b:Sources xmlns:b="http://schemas.openxmlformats.org/officeDocument/2006/bibliography" xmlns="http://schemas.openxmlformats.org/officeDocument/2006/bibliography" SelectedStyle="\APASixthEditionOfficeOnline.xsl" StyleName="APA" Version="6">
+  <b:Source>
+    <b:Tag>Gil12</b:Tag>
+    <b:SourceType>ConferenceProceedings</b:SourceType>
+    <b:Guid>{71F75735-D5A0-4EBF-890E-471E5B224C4D}</b:Guid>
+    <b:Title>As técnologias na educação a distância</b:Title>
+    <b:Year>2012</b:Year>
+    <b:City>Goiânia</b:City>
+    <b:Publisher>ABED</b:Publisher>
+    <b:Author>
+      <b:Author>
+        <b:NameList>
+          <b:Person>
+            <b:Last>MENDONÇA</b:Last>
+            <b:First>Gilda</b:First>
+            <b:Middle>Aquino de Araújo</b:Middle>
+          </b:Person>
+        </b:NameList>
+      </b:Author>
+    </b:Author>
+    <b:Pages>1-4</b:Pages>
+    <b:ConferenceName>Congresso Internacional ABED de Educação a distância</b:ConferenceName>
+    <b:RefOrder>1</b:RefOrder>
+  </b:Source>
+</b:Sources>
+</file>
+
+<file path=customXml/itemProps1.xml><?xml version="1.0" encoding="utf-8"?>
+<ds:datastoreItem xmlns:ds="http://schemas.openxmlformats.org/officeDocument/2006/customXml" ds:itemID="{FC0D6FAB-0C8A-473B-8952-A4FBBE365472}">
+  <ds:schemaRefs>
+    <ds:schemaRef ds:uri="http://schemas.openxmlformats.org/officeDocument/2006/bibliography"/>
+  </ds:schemaRefs>
+</ds:datastoreItem>
 </file>
</xml_diff>

<commit_message>
Modificado até a parte onde começa a falar da safernet
</commit_message>
<xml_diff>
--- a/TCC I João Ronaldo.docx
+++ b/TCC I João Ronaldo.docx
@@ -2376,12 +2376,48 @@
         <w:pStyle w:val="Corpodetexto"/>
         <w:spacing w:before="269"/>
         <w:ind w:left="100"/>
+        <w:rPr>
+          <w:lang w:val="en-US"/>
+        </w:rPr>
       </w:pPr>
       <w:bookmarkStart w:id="4" w:name="Abstract"/>
       <w:bookmarkEnd w:id="4"/>
-      <w:r>
-        <w:t>Resumo em inglês</w:t>
-      </w:r>
+      <w:proofErr w:type="spellStart"/>
+      <w:r>
+        <w:rPr>
+          <w:lang w:val="en-US"/>
+        </w:rPr>
+        <w:t>Resumo</w:t>
+      </w:r>
+      <w:proofErr w:type="spellEnd"/>
+      <w:r>
+        <w:rPr>
+          <w:lang w:val="en-US"/>
+        </w:rPr>
+        <w:t xml:space="preserve"> </w:t>
+      </w:r>
+      <w:proofErr w:type="spellStart"/>
+      <w:r>
+        <w:rPr>
+          <w:lang w:val="en-US"/>
+        </w:rPr>
+        <w:t>em</w:t>
+      </w:r>
+      <w:proofErr w:type="spellEnd"/>
+      <w:r>
+        <w:rPr>
+          <w:lang w:val="en-US"/>
+        </w:rPr>
+        <w:t xml:space="preserve"> </w:t>
+      </w:r>
+      <w:proofErr w:type="spellStart"/>
+      <w:r>
+        <w:rPr>
+          <w:lang w:val="en-US"/>
+        </w:rPr>
+        <w:t>inglês</w:t>
+      </w:r>
+      <w:proofErr w:type="spellEnd"/>
     </w:p>
     <w:p>
       <w:pPr>
@@ -2389,6 +2425,7 @@
         <w:spacing w:before="2"/>
         <w:rPr>
           <w:sz w:val="42"/>
+          <w:lang w:val="en-US"/>
         </w:rPr>
       </w:pPr>
     </w:p>
@@ -2396,45 +2433,29 @@
       <w:pPr>
         <w:pStyle w:val="Corpodetexto"/>
         <w:ind w:left="100"/>
-      </w:pPr>
-      <w:proofErr w:type="spellStart"/>
-      <w:r>
-        <w:rPr>
-          <w:b/>
+        <w:rPr>
+          <w:lang w:val="en-US"/>
+        </w:rPr>
+      </w:pPr>
+      <w:r>
+        <w:rPr>
+          <w:b/>
+          <w:lang w:val="en-US"/>
         </w:rPr>
         <w:t>Key-words</w:t>
       </w:r>
-      <w:proofErr w:type="spellEnd"/>
-      <w:r>
-        <w:t xml:space="preserve">: internet </w:t>
-      </w:r>
-      <w:proofErr w:type="spellStart"/>
-      <w:r>
-        <w:t>safety</w:t>
-      </w:r>
-      <w:proofErr w:type="spellEnd"/>
-      <w:r>
-        <w:t xml:space="preserve">, cyberbullying </w:t>
-      </w:r>
-      <w:proofErr w:type="spellStart"/>
-      <w:r>
-        <w:t>and</w:t>
-      </w:r>
-      <w:proofErr w:type="spellEnd"/>
-      <w:r>
-        <w:t xml:space="preserve"> </w:t>
-      </w:r>
-      <w:proofErr w:type="spellStart"/>
-      <w:r>
-        <w:t>education</w:t>
-      </w:r>
-      <w:proofErr w:type="spellEnd"/>
-      <w:r>
-        <w:t>.</w:t>
-      </w:r>
-    </w:p>
-    <w:p>
-      <w:pPr>
+      <w:r>
+        <w:rPr>
+          <w:lang w:val="en-US"/>
+        </w:rPr>
+        <w:t>: internet safety, cyberbullying and education.</w:t>
+      </w:r>
+    </w:p>
+    <w:p>
+      <w:pPr>
+        <w:rPr>
+          <w:lang w:val="en-US"/>
+        </w:rPr>
         <w:sectPr>
           <w:headerReference w:type="default" r:id="rId9"/>
           <w:pgSz w:w="11910" w:h="16840"/>
@@ -2448,6 +2469,7 @@
         <w:pStyle w:val="Corpodetexto"/>
         <w:rPr>
           <w:sz w:val="20"/>
+          <w:lang w:val="en-US"/>
         </w:rPr>
       </w:pPr>
     </w:p>
@@ -2456,6 +2478,7 @@
         <w:pStyle w:val="Corpodetexto"/>
         <w:rPr>
           <w:sz w:val="20"/>
+          <w:lang w:val="en-US"/>
         </w:rPr>
       </w:pPr>
     </w:p>
@@ -2465,6 +2488,7 @@
         <w:spacing w:before="6"/>
         <w:rPr>
           <w:sz w:val="25"/>
+          <w:lang w:val="en-US"/>
         </w:rPr>
       </w:pPr>
     </w:p>
@@ -2680,37 +2704,31 @@
         <w:pStyle w:val="Corpodetexto"/>
         <w:spacing w:before="1"/>
         <w:ind w:left="100"/>
+        <w:rPr>
+          <w:lang w:val="en-US"/>
+        </w:rPr>
       </w:pPr>
       <w:bookmarkStart w:id="10" w:name="_bookmark2"/>
       <w:bookmarkEnd w:id="10"/>
       <w:r>
         <w:rPr>
           <w:b/>
+          <w:lang w:val="en-US"/>
         </w:rPr>
         <w:t xml:space="preserve">MIT </w:t>
       </w:r>
       <w:r>
-        <w:t xml:space="preserve">Massachusetts </w:t>
-      </w:r>
-      <w:proofErr w:type="spellStart"/>
-      <w:r>
-        <w:t>Institute</w:t>
-      </w:r>
-      <w:proofErr w:type="spellEnd"/>
-      <w:r>
-        <w:t xml:space="preserve"> </w:t>
-      </w:r>
-      <w:proofErr w:type="spellStart"/>
-      <w:r>
-        <w:t>of</w:t>
-      </w:r>
-      <w:proofErr w:type="spellEnd"/>
-      <w:r>
-        <w:t xml:space="preserve"> Technology</w:t>
-      </w:r>
-    </w:p>
-    <w:p>
-      <w:pPr>
+        <w:rPr>
+          <w:lang w:val="en-US"/>
+        </w:rPr>
+        <w:t>Massachusetts Institute of Technology</w:t>
+      </w:r>
+    </w:p>
+    <w:p>
+      <w:pPr>
+        <w:rPr>
+          <w:lang w:val="en-US"/>
+        </w:rPr>
         <w:sectPr>
           <w:headerReference w:type="default" r:id="rId12"/>
           <w:pgSz w:w="11910" w:h="16840"/>
@@ -2724,6 +2742,7 @@
         <w:pStyle w:val="Corpodetexto"/>
         <w:rPr>
           <w:sz w:val="20"/>
+          <w:lang w:val="en-US"/>
         </w:rPr>
       </w:pPr>
     </w:p>
@@ -2732,6 +2751,7 @@
         <w:pStyle w:val="Corpodetexto"/>
         <w:rPr>
           <w:sz w:val="20"/>
+          <w:lang w:val="en-US"/>
         </w:rPr>
       </w:pPr>
     </w:p>
@@ -2740,6 +2760,7 @@
         <w:pStyle w:val="Corpodetexto"/>
         <w:rPr>
           <w:sz w:val="20"/>
+          <w:lang w:val="en-US"/>
         </w:rPr>
       </w:pPr>
     </w:p>
@@ -2748,6 +2769,7 @@
         <w:pStyle w:val="Corpodetexto"/>
         <w:rPr>
           <w:sz w:val="20"/>
+          <w:lang w:val="en-US"/>
         </w:rPr>
       </w:pPr>
     </w:p>
@@ -2756,15 +2778,32 @@
         <w:pStyle w:val="Corpodetexto"/>
         <w:spacing w:before="252"/>
         <w:ind w:left="578"/>
+        <w:rPr>
+          <w:lang w:val="en-US"/>
+        </w:rPr>
       </w:pPr>
       <w:bookmarkStart w:id="11" w:name="Lista_de_símbolos"/>
       <w:bookmarkEnd w:id="11"/>
       <w:r>
-        <w:t>%Porcentagem</w:t>
-      </w:r>
-    </w:p>
-    <w:p>
-      <w:pPr>
+        <w:rPr>
+          <w:lang w:val="en-US"/>
+        </w:rPr>
+        <w:t>%</w:t>
+      </w:r>
+      <w:proofErr w:type="spellStart"/>
+      <w:r>
+        <w:rPr>
+          <w:lang w:val="en-US"/>
+        </w:rPr>
+        <w:t>Porcentagem</w:t>
+      </w:r>
+      <w:proofErr w:type="spellEnd"/>
+    </w:p>
+    <w:p>
+      <w:pPr>
+        <w:rPr>
+          <w:lang w:val="en-US"/>
+        </w:rPr>
         <w:sectPr>
           <w:headerReference w:type="default" r:id="rId13"/>
           <w:pgSz w:w="11910" w:h="16840"/>
@@ -2778,6 +2817,7 @@
         <w:pStyle w:val="Corpodetexto"/>
         <w:rPr>
           <w:sz w:val="20"/>
+          <w:lang w:val="en-US"/>
         </w:rPr>
       </w:pPr>
     </w:p>
@@ -2786,6 +2826,7 @@
         <w:pStyle w:val="Corpodetexto"/>
         <w:rPr>
           <w:sz w:val="20"/>
+          <w:lang w:val="en-US"/>
         </w:rPr>
       </w:pPr>
     </w:p>
@@ -2794,6 +2835,7 @@
         <w:pStyle w:val="Corpodetexto"/>
         <w:rPr>
           <w:sz w:val="20"/>
+          <w:lang w:val="en-US"/>
         </w:rPr>
       </w:pPr>
     </w:p>
@@ -2802,6 +2844,7 @@
         <w:pStyle w:val="Corpodetexto"/>
         <w:rPr>
           <w:sz w:val="20"/>
+          <w:lang w:val="en-US"/>
         </w:rPr>
       </w:pPr>
     </w:p>
@@ -6889,7 +6932,13 @@
         <w:t>com cerca de 103 milhões de usuários ativos</w:t>
       </w:r>
       <w:r>
-        <w:t>, é a maior rede social do mundo e também a que tem a maior do país.</w:t>
+        <w:t>, é a maior rede soci</w:t>
+      </w:r>
+      <w:r>
+        <w:t xml:space="preserve">al do mundo e também a que tem o maior público </w:t>
+      </w:r>
+      <w:r>
+        <w:t>do país.</w:t>
       </w:r>
       <w:r>
         <w:rPr>
@@ -7657,7 +7706,14 @@
           <w:b/>
           <w:sz w:val="24"/>
         </w:rPr>
-        <w:t>Ensino à</w:t>
+        <w:t>Educação</w:t>
+      </w:r>
+      <w:r>
+        <w:rPr>
+          <w:b/>
+          <w:sz w:val="24"/>
+        </w:rPr>
+        <w:t xml:space="preserve"> à</w:t>
       </w:r>
       <w:r>
         <w:rPr>
@@ -7743,7 +7799,19 @@
         <w:jc w:val="both"/>
       </w:pPr>
       <w:r>
-        <w:t>Cox (2008) aponta a vantagem que as TDCI oferecem quando empregados a essa finalidade:</w:t>
+        <w:t>Cox (2008) aponta a</w:t>
+      </w:r>
+      <w:r>
+        <w:t>s</w:t>
+      </w:r>
+      <w:r>
+        <w:t xml:space="preserve"> vantage</w:t>
+      </w:r>
+      <w:r>
+        <w:t>ns</w:t>
+      </w:r>
+      <w:r>
+        <w:t xml:space="preserve"> que as TDCI oferecem quando empregados a essa finalidade:</w:t>
       </w:r>
     </w:p>
     <w:p>
@@ -7829,54 +7897,32 @@
           <w:tab w:val="left" w:pos="672"/>
         </w:tabs>
         <w:spacing w:before="1"/>
-        <w:ind w:left="672"/>
-      </w:pPr>
-    </w:p>
-    <w:p>
-      <w:pPr>
-        <w:pStyle w:val="Corpodetexto"/>
-        <w:spacing w:before="8"/>
-        <w:rPr>
-          <w:sz w:val="27"/>
-        </w:rPr>
-      </w:pPr>
-    </w:p>
-    <w:p>
-      <w:pPr>
-        <w:pStyle w:val="Ttulo1"/>
-        <w:tabs>
-          <w:tab w:val="left" w:pos="871"/>
-        </w:tabs>
-        <w:ind w:left="100"/>
+      </w:pPr>
+      <w:r>
+        <w:tab/>
+        <w:t>A internet atinge 50% da população global, sendo que 37% faz uso de redes sociais e 9% de todos os usuários te</w:t>
+      </w:r>
+      <w:r>
+        <w:t>m entre treze e dezessete anos</w:t>
+      </w:r>
+      <w:r>
+        <w:t xml:space="preserve"> (KEMP, 2017).</w:t>
+      </w:r>
+    </w:p>
+    <w:p>
+      <w:pPr>
+        <w:pStyle w:val="Corpodetexto"/>
+        <w:spacing w:before="237" w:line="312" w:lineRule="auto"/>
+        <w:ind w:right="251" w:firstLine="720"/>
+        <w:jc w:val="both"/>
       </w:pPr>
       <w:bookmarkStart w:id="46" w:name="Redes_Sociais"/>
       <w:bookmarkStart w:id="47" w:name="_bookmark20"/>
       <w:bookmarkEnd w:id="46"/>
       <w:bookmarkEnd w:id="47"/>
       <w:r>
-        <w:t>2.2.1</w:t>
-      </w:r>
-      <w:r>
-        <w:tab/>
-        <w:t>Redes</w:t>
-      </w:r>
-      <w:r>
-        <w:rPr>
-          <w:spacing w:val="-2"/>
-        </w:rPr>
-        <w:t xml:space="preserve"> </w:t>
-      </w:r>
-      <w:r>
-        <w:t>Sociais</w:t>
-      </w:r>
-    </w:p>
-    <w:p>
-      <w:pPr>
-        <w:pStyle w:val="Corpodetexto"/>
-        <w:spacing w:before="237" w:line="312" w:lineRule="auto"/>
-        <w:ind w:left="100" w:right="251" w:firstLine="850"/>
-        <w:jc w:val="both"/>
-      </w:pPr>
+        <w:t xml:space="preserve"> </w:t>
+      </w:r>
       <w:r>
         <w:t xml:space="preserve">“Uma rede social é uma estrutura social composta por pessoas ou </w:t>
       </w:r>
@@ -8115,10 +8161,8 @@
         <w:rPr>
           <w:spacing w:val="-3"/>
         </w:rPr>
-        <w:t xml:space="preserve"> agência de marketing digital (WE ARE SOCIAL, 2017) </w:t>
-      </w:r>
-      <w:bookmarkStart w:id="48" w:name="_GoBack"/>
-      <w:bookmarkEnd w:id="48"/>
+        <w:t xml:space="preserve"> agência de marketing digital We Are Social, </w:t>
+      </w:r>
       <w:r>
         <w:rPr>
           <w:spacing w:val="-3"/>
@@ -8135,45 +8179,19 @@
         <w:rPr>
           <w:spacing w:val="-3"/>
         </w:rPr>
-        <w:t xml:space="preserve"> por dia. </w:t>
-      </w:r>
-    </w:p>
-    <w:p>
-      <w:pPr>
-        <w:pStyle w:val="Corpodetexto"/>
-        <w:spacing w:before="3"/>
-        <w:rPr>
-          <w:sz w:val="31"/>
-        </w:rPr>
-      </w:pPr>
-    </w:p>
-    <w:p>
-      <w:pPr>
-        <w:pStyle w:val="Corpodetexto"/>
-        <w:tabs>
-          <w:tab w:val="left" w:pos="672"/>
-        </w:tabs>
-        <w:ind w:left="100"/>
-      </w:pPr>
-      <w:bookmarkStart w:id="49" w:name="segurança_na_rede"/>
-      <w:bookmarkStart w:id="50" w:name="_bookmark21"/>
-      <w:bookmarkEnd w:id="49"/>
-      <w:bookmarkEnd w:id="50"/>
-      <w:r>
-        <w:t>2.3</w:t>
-      </w:r>
-      <w:r>
-        <w:tab/>
-        <w:t>SEGURANÇA NA</w:t>
+        <w:t xml:space="preserve"> por dia</w:t>
       </w:r>
       <w:r>
         <w:rPr>
           <w:spacing w:val="-3"/>
         </w:rPr>
-        <w:t xml:space="preserve"> </w:t>
-      </w:r>
-      <w:r>
-        <w:t>REDE</w:t>
+        <w:t xml:space="preserve"> (KEMP, 2017)</w:t>
+      </w:r>
+      <w:r>
+        <w:rPr>
+          <w:spacing w:val="-3"/>
+        </w:rPr>
+        <w:t xml:space="preserve">. </w:t>
       </w:r>
     </w:p>
     <w:p>
@@ -8200,31 +8218,31 @@
           <w:t xml:space="preserve">ONG </w:t>
         </w:r>
       </w:hyperlink>
-      <w:r>
-        <w:t>SaferNet disponibiliza em seu site de indicadores</w:t>
-      </w:r>
-      <w:hyperlink w:anchor="_bookmark24" w:history="1">
-        <w:r>
-          <w:rPr>
-            <w:position w:val="9"/>
-            <w:sz w:val="16"/>
-          </w:rPr>
-          <w:t>3</w:t>
-        </w:r>
-      </w:hyperlink>
-      <w:r>
-        <w:rPr>
-          <w:position w:val="9"/>
-          <w:sz w:val="16"/>
-        </w:rPr>
-        <w:t xml:space="preserve"> </w:t>
-      </w:r>
-      <w:r>
-        <w:t xml:space="preserve">até o ano de 2016, denúncias realizadas durante todo o ano por usuários nos mostram que os </w:t>
-      </w:r>
-      <w:r>
-        <w:lastRenderedPageBreak/>
-        <w:t>principais casos, como pornografia infantil, tráfico de pessoas e incitação à violência são os crimes mais denunciados no Brasil e no mundo.</w:t>
+      <w:proofErr w:type="spellStart"/>
+      <w:r>
+        <w:t>SaferNet</w:t>
+      </w:r>
+      <w:proofErr w:type="spellEnd"/>
+      <w:r>
+        <w:t xml:space="preserve"> </w:t>
+      </w:r>
+      <w:r>
+        <w:t xml:space="preserve">(2016) disponibiliza indicadores de </w:t>
+      </w:r>
+      <w:r>
+        <w:t>denúncias realizadas durante o ano por usuários</w:t>
+      </w:r>
+      <w:r>
+        <w:t xml:space="preserve"> </w:t>
+      </w:r>
+      <w:r>
+        <w:t xml:space="preserve">e </w:t>
+      </w:r>
+      <w:r>
+        <w:t>mostra que os principais casos, como pornografia infantil, tráfico de pessoas e incitação à violência são os crimes mais denunciados no Brasil e no mundo.</w:t>
+      </w:r>
+      <w:r>
+        <w:t xml:space="preserve"> Todas as redes sociais preferidas pelos brasileiros aparecem no ranking dos dez sites mais denunciados em 2016.</w:t>
       </w:r>
     </w:p>
     <w:p>
@@ -8235,17 +8253,7 @@
         <w:jc w:val="both"/>
       </w:pPr>
       <w:r>
-        <w:t>Dos dez sites que mais foram denunciados, nesses temas, três estão entre as redes sociais mais acessadas no Brasil, sendo elas o Facebook o YouTube e o Instagram.</w:t>
-      </w:r>
-    </w:p>
-    <w:p>
-      <w:pPr>
-        <w:pStyle w:val="Corpodetexto"/>
-        <w:spacing w:before="113" w:line="312" w:lineRule="auto"/>
-        <w:ind w:left="100" w:right="251" w:firstLine="850"/>
-        <w:jc w:val="both"/>
-      </w:pPr>
-      <w:r>
+        <w:lastRenderedPageBreak/>
         <w:t xml:space="preserve">No quarto capítulo do livro “Nascidos na Era Digital” de </w:t>
       </w:r>
       <w:hyperlink w:anchor="_bookmark32" w:history="1">
@@ -8281,7 +8289,12 @@
         </w:r>
       </w:hyperlink>
       <w:r>
-        <w:t xml:space="preserve"> é abordado sobre o assunto do segurança dos nativos digitais na internet. Pesquisas realizadas por eles em países do mundo todo, mostram que isso é uma das</w:t>
+        <w:t xml:space="preserve"> é abordado sobre o assunto de</w:t>
+      </w:r>
+      <w:bookmarkStart w:id="48" w:name="_GoBack"/>
+      <w:bookmarkEnd w:id="48"/>
+      <w:r>
+        <w:t xml:space="preserve"> segurança dos nativos digitais na internet. Pesquisas realizadas por eles em países do mundo todo, mostram que isso é uma das</w:t>
       </w:r>
       <w:r>
         <w:rPr>
@@ -8442,23 +8455,13 @@
         <w:t>online</w:t>
       </w:r>
       <w:r>
-        <w:t xml:space="preserve">, pois o anonimato que a internet </w:t>
-      </w:r>
-      <w:proofErr w:type="gramStart"/>
-      <w:r>
-        <w:t>pro</w:t>
-      </w:r>
-      <w:proofErr w:type="gramEnd"/>
-      <w:r>
-        <w:t xml:space="preserve">- </w:t>
-      </w:r>
-      <w:proofErr w:type="spellStart"/>
-      <w:r>
-        <w:t>porciona</w:t>
-      </w:r>
-      <w:proofErr w:type="spellEnd"/>
-      <w:r>
-        <w:t xml:space="preserve">, faz com que pessoas digam coisas para ferir seus colegas, difamando e promovendo zombarias. Até mesmo as crianças que sofrem o </w:t>
+        <w:t>, pois</w:t>
+      </w:r>
+      <w:r>
+        <w:t xml:space="preserve"> o anonimato que a internet pro</w:t>
+      </w:r>
+      <w:r>
+        <w:t xml:space="preserve">porciona, faz com que pessoas digam coisas para ferir seus colegas, difamando e promovendo zombarias. Até mesmo as crianças que sofrem o </w:t>
       </w:r>
       <w:r>
         <w:rPr>
@@ -8467,15 +8470,10 @@
         <w:t xml:space="preserve">bullying </w:t>
       </w:r>
       <w:r>
-        <w:t xml:space="preserve">na escola, vi- </w:t>
-      </w:r>
-      <w:proofErr w:type="spellStart"/>
-      <w:r>
-        <w:t>rão</w:t>
-      </w:r>
-      <w:proofErr w:type="spellEnd"/>
-      <w:r>
-        <w:t xml:space="preserve"> os valentões na internet.</w:t>
+        <w:t>na escola, vi</w:t>
+      </w:r>
+      <w:r>
+        <w:t>rão os valentões na internet.</w:t>
       </w:r>
     </w:p>
     <w:p>
@@ -8611,13 +8609,11 @@
         </w:rPr>
         <w:t xml:space="preserve"> </w:t>
       </w:r>
-      <w:proofErr w:type="spellStart"/>
       <w:r>
         <w:t>con</w:t>
       </w:r>
-      <w:proofErr w:type="spellEnd"/>
-      <w:r>
-        <w:t xml:space="preserve">- figurações de privacidade de forma adequada. Os estranhos podem ser </w:t>
+      <w:r>
+        <w:t xml:space="preserve">figurações de privacidade de forma adequada. Os estranhos podem ser </w:t>
       </w:r>
       <w:r>
         <w:rPr>
@@ -8790,15 +8786,13 @@
         <w:t xml:space="preserve">Vale </w:t>
       </w:r>
       <w:r>
-        <w:t xml:space="preserve">ressaltar também, os autores citam que a internet não é a causa de </w:t>
-      </w:r>
-      <w:proofErr w:type="spellStart"/>
-      <w:r>
-        <w:t>to</w:t>
-      </w:r>
-      <w:proofErr w:type="spellEnd"/>
-      <w:r>
-        <w:t>- dos os problemas que estão relacionados a segurança dos nativos digitais, e sim um meio no qual os problemas que já existiam estão se propagando. Não devemos ficar com</w:t>
+        <w:t xml:space="preserve">ressaltar também, os autores citam que </w:t>
+      </w:r>
+      <w:r>
+        <w:t>a internet não é a causa de to</w:t>
+      </w:r>
+      <w:r>
+        <w:t>dos os problemas que estão relacionados a segurança dos nativos digitais, e sim um meio no qual os problemas que já existiam estão se propagando. Não devemos ficar com</w:t>
       </w:r>
       <w:r>
         <w:rPr>
@@ -8944,39 +8938,13 @@
         <w:jc w:val="both"/>
       </w:pPr>
       <w:r>
-        <w:t xml:space="preserve">Há organizações que tratam do assunto de segurança na internet para </w:t>
-      </w:r>
-      <w:proofErr w:type="spellStart"/>
-      <w:r>
-        <w:t>crian</w:t>
-      </w:r>
-      <w:proofErr w:type="spellEnd"/>
-      <w:r>
-        <w:t xml:space="preserve">- </w:t>
-      </w:r>
-      <w:proofErr w:type="spellStart"/>
-      <w:r>
-        <w:t>ças</w:t>
-      </w:r>
-      <w:proofErr w:type="spellEnd"/>
-      <w:r>
-        <w:t xml:space="preserve"> e adolescentes. A Tabela 1 destaca as principais organizações de língua </w:t>
-      </w:r>
-      <w:proofErr w:type="spellStart"/>
-      <w:r>
-        <w:t>portu</w:t>
-      </w:r>
-      <w:proofErr w:type="spellEnd"/>
-      <w:r>
-        <w:t xml:space="preserve">- </w:t>
-      </w:r>
-      <w:proofErr w:type="spellStart"/>
-      <w:r>
-        <w:t>guesa</w:t>
-      </w:r>
-      <w:proofErr w:type="spellEnd"/>
-      <w:r>
-        <w:t>, suas parcerias e ações.</w:t>
+        <w:t>Há organizações que tratam do assunto de se</w:t>
+      </w:r>
+      <w:r>
+        <w:t>gurança na internet para crian</w:t>
+      </w:r>
+      <w:r>
+        <w:t>ças e adolescentes. A Tabela 1 destaca as principais organizações de língua portuguesa, suas parcerias e ações.</w:t>
       </w:r>
     </w:p>
     <w:p>
@@ -9047,8 +9015,8 @@
           <w:sz w:val="20"/>
         </w:rPr>
       </w:pPr>
-      <w:bookmarkStart w:id="51" w:name="_bookmark25"/>
-      <w:bookmarkEnd w:id="51"/>
+      <w:bookmarkStart w:id="49" w:name="_bookmark25"/>
+      <w:bookmarkEnd w:id="49"/>
       <w:r>
         <w:rPr>
           <w:sz w:val="20"/>
@@ -12473,8 +12441,8 @@
         <w:spacing w:before="102"/>
         <w:ind w:left="3779"/>
       </w:pPr>
-      <w:bookmarkStart w:id="52" w:name="_bookmark26"/>
-      <w:bookmarkEnd w:id="52"/>
+      <w:bookmarkStart w:id="50" w:name="_bookmark26"/>
+      <w:bookmarkEnd w:id="50"/>
       <w:r>
         <w:t>REFERÊNCIAS</w:t>
       </w:r>
@@ -12506,12 +12474,12 @@
           <w:sz w:val="24"/>
         </w:rPr>
       </w:pPr>
-      <w:bookmarkStart w:id="53" w:name="REFERÊNCIAS"/>
-      <w:bookmarkStart w:id="54" w:name="_bookmark27"/>
-      <w:bookmarkStart w:id="55" w:name="_bookmark28"/>
+      <w:bookmarkStart w:id="51" w:name="REFERÊNCIAS"/>
+      <w:bookmarkStart w:id="52" w:name="_bookmark27"/>
+      <w:bookmarkStart w:id="53" w:name="_bookmark28"/>
+      <w:bookmarkEnd w:id="51"/>
+      <w:bookmarkEnd w:id="52"/>
       <w:bookmarkEnd w:id="53"/>
-      <w:bookmarkEnd w:id="54"/>
-      <w:bookmarkEnd w:id="55"/>
       <w:r>
         <w:rPr>
           <w:sz w:val="24"/>
@@ -12610,8 +12578,8 @@
         <w:spacing w:before="190" w:line="252" w:lineRule="auto"/>
         <w:ind w:left="100" w:right="251"/>
       </w:pPr>
-      <w:bookmarkStart w:id="56" w:name="_bookmark29"/>
-      <w:bookmarkEnd w:id="56"/>
+      <w:bookmarkStart w:id="54" w:name="_bookmark29"/>
+      <w:bookmarkEnd w:id="54"/>
       <w:r>
         <w:rPr>
           <w:spacing w:val="-4"/>
@@ -12699,8 +12667,8 @@
           <w:sz w:val="24"/>
         </w:rPr>
       </w:pPr>
-      <w:bookmarkStart w:id="57" w:name="_bookmark30"/>
-      <w:bookmarkEnd w:id="57"/>
+      <w:bookmarkStart w:id="55" w:name="_bookmark30"/>
+      <w:bookmarkEnd w:id="55"/>
       <w:r>
         <w:rPr>
           <w:sz w:val="24"/>
@@ -12812,8 +12780,8 @@
           <w:sz w:val="24"/>
         </w:rPr>
       </w:pPr>
-      <w:bookmarkStart w:id="58" w:name="_bookmark31"/>
-      <w:bookmarkEnd w:id="58"/>
+      <w:bookmarkStart w:id="56" w:name="_bookmark31"/>
+      <w:bookmarkEnd w:id="56"/>
       <w:r>
         <w:rPr>
           <w:sz w:val="24"/>
@@ -12878,8 +12846,8 @@
         <w:spacing w:before="205" w:line="252" w:lineRule="auto"/>
         <w:ind w:left="100" w:right="251"/>
       </w:pPr>
-      <w:bookmarkStart w:id="59" w:name="_bookmark32"/>
-      <w:bookmarkEnd w:id="59"/>
+      <w:bookmarkStart w:id="57" w:name="_bookmark32"/>
+      <w:bookmarkEnd w:id="57"/>
       <w:r>
         <w:rPr>
           <w:spacing w:val="-8"/>
@@ -13061,8 +13029,8 @@
         <w:spacing w:before="189" w:line="252" w:lineRule="auto"/>
         <w:ind w:left="100" w:right="251"/>
       </w:pPr>
-      <w:bookmarkStart w:id="60" w:name="_bookmark33"/>
-      <w:bookmarkEnd w:id="60"/>
+      <w:bookmarkStart w:id="58" w:name="_bookmark33"/>
+      <w:bookmarkEnd w:id="58"/>
       <w:r>
         <w:t>PEARSON.</w:t>
       </w:r>
@@ -13139,8 +13107,8 @@
           <w:sz w:val="24"/>
         </w:rPr>
       </w:pPr>
-      <w:bookmarkStart w:id="61" w:name="_bookmark34"/>
-      <w:bookmarkEnd w:id="61"/>
+      <w:bookmarkStart w:id="59" w:name="_bookmark34"/>
+      <w:bookmarkEnd w:id="59"/>
       <w:r>
         <w:rPr>
           <w:sz w:val="24"/>
@@ -15120,6 +15088,7 @@
     <w:lsdException w:name="HTML Sample" w:semiHidden="1" w:unhideWhenUsed="1"/>
     <w:lsdException w:name="HTML Typewriter" w:semiHidden="1" w:unhideWhenUsed="1"/>
     <w:lsdException w:name="HTML Variable" w:semiHidden="1" w:unhideWhenUsed="1"/>
+    <w:lsdException w:name="Normal Table" w:semiHidden="1" w:unhideWhenUsed="1"/>
     <w:lsdException w:name="annotation subject" w:semiHidden="1" w:unhideWhenUsed="1"/>
     <w:lsdException w:name="No List" w:semiHidden="1" w:unhideWhenUsed="1"/>
     <w:lsdException w:name="Outline List 1" w:semiHidden="1" w:unhideWhenUsed="1"/>
@@ -15163,8 +15132,10 @@
     <w:lsdException w:name="Table Elegant" w:semiHidden="1" w:unhideWhenUsed="1"/>
     <w:lsdException w:name="Table Professional" w:semiHidden="1" w:unhideWhenUsed="1"/>
     <w:lsdException w:name="Table Subtle 1" w:semiHidden="1" w:unhideWhenUsed="1"/>
+    <w:lsdException w:name="Table Subtle 2" w:semiHidden="1" w:unhideWhenUsed="1"/>
     <w:lsdException w:name="Table Web 1" w:semiHidden="1" w:unhideWhenUsed="1"/>
     <w:lsdException w:name="Table Web 2" w:semiHidden="1" w:unhideWhenUsed="1"/>
+    <w:lsdException w:name="Table Web 3" w:semiHidden="1" w:unhideWhenUsed="1"/>
     <w:lsdException w:name="Balloon Text" w:semiHidden="1" w:unhideWhenUsed="1"/>
     <w:lsdException w:name="Table Grid" w:uiPriority="39"/>
     <w:lsdException w:name="Table Theme" w:semiHidden="1" w:unhideWhenUsed="1"/>
@@ -15934,7 +15905,7 @@
 </file>
 
 <file path=customXml/itemProps1.xml><?xml version="1.0" encoding="utf-8"?>
-<ds:datastoreItem xmlns:ds="http://schemas.openxmlformats.org/officeDocument/2006/customXml" ds:itemID="{A04C83A1-D126-499C-9B53-56D6AF9EF321}">
+<ds:datastoreItem xmlns:ds="http://schemas.openxmlformats.org/officeDocument/2006/customXml" ds:itemID="{F43C623E-3501-447C-BE69-8E7B0FDD9744}">
   <ds:schemaRefs>
     <ds:schemaRef ds:uri="http://schemas.openxmlformats.org/officeDocument/2006/bibliography"/>
   </ds:schemaRefs>

</xml_diff>

<commit_message>
Fazendo revisão do primeiro ca´=pítulo
</commit_message>
<xml_diff>
--- a/TCC I João Ronaldo.docx
+++ b/TCC I João Ronaldo.docx
@@ -4274,7 +4274,11 @@
         <w:jc w:val="both"/>
       </w:pPr>
       <w:r>
-        <w:t>O aumento significativo de acesso à internet pelas crianças gerou algumas preocupações, pois assim como no mundo real, no mundo virtual existem ameaças, porém</w:t>
+        <w:t xml:space="preserve">O aumento significativo de acesso à internet pelas crianças gerou algumas </w:t>
+      </w:r>
+      <w:r>
+        <w:lastRenderedPageBreak/>
+        <w:t>preocupações, pois assim como no mundo real, no mundo virtual existem ameaças, porém</w:t>
       </w:r>
       <w:r>
         <w:rPr>
@@ -4400,35 +4404,9 @@
         <w:spacing w:before="112" w:line="312" w:lineRule="auto"/>
         <w:ind w:left="100" w:right="251" w:firstLine="850"/>
         <w:jc w:val="both"/>
-        <w:rPr>
-          <w:color w:val="FF0000"/>
-        </w:rPr>
-      </w:pPr>
-      <w:bookmarkStart w:id="19" w:name="_GoBack"/>
-      <w:r>
-        <w:rPr>
-          <w:color w:val="FF0000"/>
-        </w:rPr>
-        <w:t>Logo, apresentar aqui a pergunta que meu trabalho irá responder</w:t>
-      </w:r>
-    </w:p>
-    <w:bookmarkEnd w:id="19"/>
-    <w:p>
-      <w:pPr>
-        <w:pStyle w:val="Corpodetexto"/>
-        <w:spacing w:before="112" w:line="312" w:lineRule="auto"/>
-        <w:ind w:left="100" w:right="251" w:firstLine="850"/>
-        <w:jc w:val="both"/>
-        <w:sectPr>
-          <w:headerReference w:type="default" r:id="rId15"/>
-          <w:pgSz w:w="11910" w:h="16840"/>
-          <w:pgMar w:top="1280" w:right="880" w:bottom="280" w:left="1600" w:header="1010" w:footer="0" w:gutter="0"/>
-          <w:pgNumType w:start="13"/>
-          <w:cols w:space="720"/>
-        </w:sectPr>
-      </w:pPr>
-      <w:r>
-        <w:tab/>
+      </w:pPr>
+      <w:r>
+        <w:t>Logo, o problema consiste em saber como as crianças e adolescentes da Escola Básica Municipal (EBM) Prefeito Henrique Schwarz navegam na internet e analisar o nível de conhecimento dos mesmos quanto aos perigos, regras e leis da internet brasileira.</w:t>
       </w:r>
     </w:p>
     <w:p>
@@ -4456,10 +4434,10 @@
           <w:sz w:val="24"/>
         </w:rPr>
       </w:pPr>
-      <w:bookmarkStart w:id="20" w:name="Justificativa"/>
-      <w:bookmarkStart w:id="21" w:name="_bookmark6"/>
+      <w:bookmarkStart w:id="19" w:name="Justificativa"/>
+      <w:bookmarkStart w:id="20" w:name="_bookmark6"/>
+      <w:bookmarkEnd w:id="19"/>
       <w:bookmarkEnd w:id="20"/>
-      <w:bookmarkEnd w:id="21"/>
       <w:r>
         <w:rPr>
           <w:spacing w:val="-4"/>
@@ -4485,8 +4463,36 @@
         <w:jc w:val="both"/>
       </w:pPr>
       <w:r>
-        <w:t>A internet pode trazer muitos perigos, pois no mundo virtual não há como ter certeza de quem realmente é a pessoa por trás do computador. Essa pessoa pode estimular crianças e adolescentes a acessar sites inadequados para a idade, enviar fotos intimas ou informações que possam coloca-las em perigo.</w:t>
-      </w:r>
+        <w:t xml:space="preserve">A internet pode trazer muitos perigos, pois no mundo virtual não há como ter certeza de quem realmente é a pessoa por trás do computador. Essa pessoa pode estimular crianças e adolescentes a acessar </w:t>
+      </w:r>
+      <w:r>
+        <w:rPr>
+          <w:i/>
+        </w:rPr>
+        <w:t>sites</w:t>
+      </w:r>
+      <w:r>
+        <w:t xml:space="preserve"> inadequa</w:t>
+      </w:r>
+      <w:r>
+        <w:t>dos para a idade, enviar fotos í</w:t>
+      </w:r>
+      <w:r>
+        <w:t>ntimas ou informações que possam coloca-las em perigo.</w:t>
+      </w:r>
+    </w:p>
+    <w:p>
+      <w:pPr>
+        <w:pStyle w:val="Corpodetexto"/>
+        <w:spacing w:line="312" w:lineRule="auto"/>
+        <w:ind w:left="100" w:right="251" w:firstLine="850"/>
+        <w:jc w:val="both"/>
+      </w:pPr>
+      <w:r>
+        <w:t xml:space="preserve">(PRESS, 2017) mostra que em 2016 mais de 42 milhões de pessoas no brasil foram vítimas de crimes virtuais, </w:t>
+      </w:r>
+      <w:bookmarkStart w:id="21" w:name="_GoBack"/>
+      <w:bookmarkEnd w:id="21"/>
     </w:p>
     <w:p>
       <w:pPr>
@@ -4525,7 +4531,16 @@
         <w:t xml:space="preserve"> </w:t>
       </w:r>
       <w:r>
-        <w:t>e-mails</w:t>
+        <w:rPr>
+          <w:i/>
+        </w:rPr>
+        <w:t>e-</w:t>
+      </w:r>
+      <w:r>
+        <w:rPr>
+          <w:i/>
+        </w:rPr>
+        <w:t>mails</w:t>
       </w:r>
       <w:r>
         <w:rPr>
@@ -4933,46 +4948,9 @@
         </w:rPr>
         <w:t xml:space="preserve"> </w:t>
       </w:r>
-      <w:r>
-        <w:t>Escola</w:t>
-      </w:r>
-      <w:r>
-        <w:rPr>
-          <w:spacing w:val="-19"/>
-        </w:rPr>
-        <w:t xml:space="preserve"> </w:t>
-      </w:r>
-      <w:r>
-        <w:t>Básica</w:t>
-      </w:r>
-      <w:r>
-        <w:rPr>
-          <w:spacing w:val="-19"/>
-        </w:rPr>
-        <w:t xml:space="preserve"> </w:t>
-      </w:r>
-      <w:proofErr w:type="spellStart"/>
-      <w:r>
-        <w:t>Munici</w:t>
-      </w:r>
-      <w:proofErr w:type="spellEnd"/>
-      <w:r>
-        <w:t xml:space="preserve">- </w:t>
-      </w:r>
-      <w:proofErr w:type="spellStart"/>
-      <w:r>
-        <w:t>pal</w:t>
-      </w:r>
-      <w:proofErr w:type="spellEnd"/>
-      <w:r>
-        <w:rPr>
-          <w:spacing w:val="-9"/>
-        </w:rPr>
-        <w:t xml:space="preserve"> </w:t>
-      </w:r>
       <w:hyperlink w:anchor="_bookmark1" w:history="1">
         <w:r>
-          <w:t>(EBM).</w:t>
+          <w:t>EBM</w:t>
         </w:r>
         <w:r>
           <w:rPr>
@@ -5110,6 +5088,7 @@
       <w:bookmarkEnd w:id="26"/>
       <w:bookmarkEnd w:id="27"/>
       <w:r>
+        <w:lastRenderedPageBreak/>
         <w:t>Objetivos</w:t>
       </w:r>
       <w:r>
@@ -5161,8 +5140,9 @@
     <w:p>
       <w:pPr>
         <w:sectPr>
+          <w:headerReference w:type="default" r:id="rId15"/>
           <w:pgSz w:w="11910" w:h="16840"/>
-          <w:pgMar w:top="1280" w:right="880" w:bottom="280" w:left="1600" w:header="1010" w:footer="0" w:gutter="0"/>
+          <w:pgMar w:top="1701" w:right="1134" w:bottom="1134" w:left="1701" w:header="1009" w:footer="0" w:gutter="0"/>
           <w:cols w:space="720"/>
         </w:sectPr>
       </w:pPr>
@@ -9506,14 +9486,7 @@
                 <w:sz w:val="20"/>
                 <w:szCs w:val="20"/>
               </w:rPr>
-              <w:t>Fundação para a Ciência e Tecnologia, Instituto Português do Desporto, Microsoft Portugal</w:t>
-            </w:r>
-            <w:r>
-              <w:rPr>
-                <w:sz w:val="20"/>
-                <w:szCs w:val="20"/>
-              </w:rPr>
-              <w:t xml:space="preserve">, </w:t>
+              <w:t xml:space="preserve">Fundação para a Ciência e Tecnologia, Instituto Português do Desporto, Microsoft Portugal, </w:t>
             </w:r>
             <w:proofErr w:type="spellStart"/>
             <w:r>
@@ -9787,19 +9760,7 @@
         <w:rPr>
           <w:sz w:val="20"/>
         </w:rPr>
-        <w:t xml:space="preserve"> (Co</w:t>
-      </w:r>
-      <w:r>
-        <w:rPr>
-          <w:sz w:val="20"/>
-        </w:rPr>
-        <w:t>nclusão</w:t>
-      </w:r>
-      <w:r>
-        <w:rPr>
-          <w:sz w:val="20"/>
-        </w:rPr>
-        <w:t>)</w:t>
+        <w:t xml:space="preserve"> (Conclusão)</w:t>
       </w:r>
     </w:p>
     <w:p>
@@ -13988,7 +13949,7 @@
 </file>
 
 <file path=customXml/itemProps1.xml><?xml version="1.0" encoding="utf-8"?>
-<ds:datastoreItem xmlns:ds="http://schemas.openxmlformats.org/officeDocument/2006/customXml" ds:itemID="{19492B44-8AFF-4DF9-AE60-E3B51BF0BB1E}">
+<ds:datastoreItem xmlns:ds="http://schemas.openxmlformats.org/officeDocument/2006/customXml" ds:itemID="{17B275C5-F35B-4895-864E-3F26D0F7F953}">
   <ds:schemaRefs>
     <ds:schemaRef ds:uri="http://schemas.openxmlformats.org/officeDocument/2006/bibliography"/>
   </ds:schemaRefs>

</xml_diff>

<commit_message>
Terminado o capitulo 2 e começado o capitulo 3 em documento separado
</commit_message>
<xml_diff>
--- a/TCC I João Ronaldo.docx
+++ b/TCC I João Ronaldo.docx
@@ -2247,11 +2247,15 @@
         </w:rPr>
         <w:t xml:space="preserve"> </w:t>
       </w:r>
-      <w:proofErr w:type="spellStart"/>
-      <w:r>
-        <w:t>bibliografica</w:t>
-      </w:r>
-      <w:proofErr w:type="spellEnd"/>
+      <w:r>
+        <w:t>bibliogr</w:t>
+      </w:r>
+      <w:r>
+        <w:t>á</w:t>
+      </w:r>
+      <w:r>
+        <w:t>fica</w:t>
+      </w:r>
       <w:r>
         <w:rPr>
           <w:spacing w:val="-16"/>
@@ -4800,10 +4804,7 @@
         <w:jc w:val="both"/>
       </w:pPr>
       <w:r>
-        <w:t>Números divulgados pelo Disque-Denúncia Nacional, mostram que mais de 17,5 mil crianças e adolescentes foram vítimas de violência sexual, violência psicológica também faz parte desse levantamento, esse número indica que foram feitas quase 50 denúncias por dia com relação a isso (VILLELA, 2016).</w:t>
-      </w:r>
-      <w:r>
-        <w:t xml:space="preserve"> </w:t>
+        <w:t xml:space="preserve">Números divulgados pelo Disque-Denúncia Nacional, mostram que mais de 17,5 mil crianças e adolescentes foram vítimas de violência sexual, violência psicológica também faz parte desse levantamento, esse número indica que foram feitas quase 50 denúncias por dia com relação a isso (VILLELA, 2016). </w:t>
       </w:r>
       <w:r>
         <w:t xml:space="preserve">Na internet além de ser possível identificar e punir </w:t>
@@ -9527,23 +9528,35 @@
                 <w:sz w:val="20"/>
                 <w:szCs w:val="20"/>
               </w:rPr>
-              <w:t xml:space="preserve">Fundação para a Ciência e Tecnologia, Instituto Português do Desporto, Microsoft Portugal, </w:t>
+              <w:t>Fundação para a Ciência e Tecnologia, Instituto Português do D</w:t>
             </w:r>
-            <w:proofErr w:type="spellStart"/>
             <w:r>
               <w:rPr>
                 <w:sz w:val="20"/>
                 <w:szCs w:val="20"/>
               </w:rPr>
-              <w:t>co-financiado</w:t>
+              <w:t>esporto, Microsoft Portugal, c</w:t>
             </w:r>
-            <w:proofErr w:type="spellEnd"/>
             <w:r>
               <w:rPr>
                 <w:sz w:val="20"/>
                 <w:szCs w:val="20"/>
               </w:rPr>
-              <w:t xml:space="preserve"> pela União Europeia</w:t>
+              <w:t>ofinanciado</w:t>
+            </w:r>
+            <w:r>
+              <w:rPr>
+                <w:sz w:val="20"/>
+                <w:szCs w:val="20"/>
+              </w:rPr>
+              <w:t xml:space="preserve"> </w:t>
+            </w:r>
+            <w:r>
+              <w:rPr>
+                <w:sz w:val="20"/>
+                <w:szCs w:val="20"/>
+              </w:rPr>
+              <w:t>pela União Europeia</w:t>
             </w:r>
             <w:r>
               <w:rPr>
@@ -10120,6 +10133,12 @@
           <w:sz w:val="24"/>
         </w:rPr>
         <w:tab/>
+      </w:r>
+      <w:r>
+        <w:rPr>
+          <w:sz w:val="24"/>
+        </w:rPr>
+        <w:t>A organização Família Mais Segura na Internet é uma organização portuguesa que preza pelas crianças de sua região, enquanto as demais são organizações brasileiras, com muito apoio e respeito das autoridades. O foco principal é o abuso sexual e a superexposição das crianças.</w:t>
       </w:r>
       <w:bookmarkStart w:id="49" w:name="_GoBack"/>
       <w:bookmarkEnd w:id="49"/>
@@ -13132,6 +13151,29 @@
       <w:szCs w:val="24"/>
     </w:rPr>
   </w:style>
+  <w:style w:type="paragraph" w:styleId="Ttulo3">
+    <w:name w:val="heading 3"/>
+    <w:basedOn w:val="Normal"/>
+    <w:next w:val="Normal"/>
+    <w:link w:val="Ttulo3Char"/>
+    <w:uiPriority w:val="9"/>
+    <w:semiHidden/>
+    <w:unhideWhenUsed/>
+    <w:qFormat/>
+    <w:rsid w:val="002D1404"/>
+    <w:pPr>
+      <w:keepNext/>
+      <w:keepLines/>
+      <w:spacing w:before="40"/>
+      <w:outlineLvl w:val="2"/>
+    </w:pPr>
+    <w:rPr>
+      <w:rFonts w:asciiTheme="majorHAnsi" w:eastAsiaTheme="majorEastAsia" w:hAnsiTheme="majorHAnsi" w:cstheme="majorBidi"/>
+      <w:color w:val="243F60" w:themeColor="accent1" w:themeShade="7F"/>
+      <w:sz w:val="24"/>
+      <w:szCs w:val="24"/>
+    </w:rPr>
+  </w:style>
   <w:style w:type="character" w:default="1" w:styleId="Fontepargpadro">
     <w:name w:val="Default Paragraph Font"/>
     <w:uiPriority w:val="1"/>
@@ -13324,6 +13366,21 @@
     <w:rPr>
       <w:color w:val="808080"/>
       <w:shd w:val="clear" w:color="auto" w:fill="E6E6E6"/>
+    </w:rPr>
+  </w:style>
+  <w:style w:type="character" w:customStyle="1" w:styleId="Ttulo3Char">
+    <w:name w:val="Título 3 Char"/>
+    <w:basedOn w:val="Fontepargpadro"/>
+    <w:link w:val="Ttulo3"/>
+    <w:uiPriority w:val="9"/>
+    <w:semiHidden/>
+    <w:rsid w:val="002D1404"/>
+    <w:rPr>
+      <w:rFonts w:asciiTheme="majorHAnsi" w:eastAsiaTheme="majorEastAsia" w:hAnsiTheme="majorHAnsi" w:cstheme="majorBidi"/>
+      <w:color w:val="243F60" w:themeColor="accent1" w:themeShade="7F"/>
+      <w:sz w:val="24"/>
+      <w:szCs w:val="24"/>
+      <w:lang w:val="pt-BR"/>
     </w:rPr>
   </w:style>
 </w:styles>
@@ -14028,7 +14085,7 @@
 </file>
 
 <file path=customXml/itemProps1.xml><?xml version="1.0" encoding="utf-8"?>
-<ds:datastoreItem xmlns:ds="http://schemas.openxmlformats.org/officeDocument/2006/customXml" ds:itemID="{4FE7DAE6-1B75-44B6-8816-4F3039045774}">
+<ds:datastoreItem xmlns:ds="http://schemas.openxmlformats.org/officeDocument/2006/customXml" ds:itemID="{F2C94817-0B8A-4077-B613-3F252EC3BBFE}">
   <ds:schemaRefs>
     <ds:schemaRef ds:uri="http://schemas.openxmlformats.org/officeDocument/2006/bibliography"/>
   </ds:schemaRefs>

</xml_diff>

<commit_message>
feito um novo arquivo doc para melhor edição
</commit_message>
<xml_diff>
--- a/TCC I João Ronaldo.docx
+++ b/TCC I João Ronaldo.docx
@@ -499,15 +499,7 @@
         <w:t xml:space="preserve"> </w:t>
       </w:r>
       <w:r>
-        <w:t xml:space="preserve">de Conclusão de Curso </w:t>
-      </w:r>
-      <w:proofErr w:type="spellStart"/>
-      <w:r>
-        <w:t>apre</w:t>
-      </w:r>
-      <w:proofErr w:type="spellEnd"/>
-      <w:r>
-        <w:t>- sentado ao curso de Bacharelado em Sistemas de Informação como requisito parcial</w:t>
+        <w:t>de Conclusão de Curso apre- sentado ao curso de Bacharelado em Sistemas de Informação como requisito parcial</w:t>
       </w:r>
       <w:r>
         <w:rPr>
@@ -570,15 +562,7 @@
         <w:t xml:space="preserve"> </w:t>
       </w:r>
       <w:r>
-        <w:t xml:space="preserve">Bacha- </w:t>
-      </w:r>
-      <w:proofErr w:type="spellStart"/>
-      <w:r>
-        <w:t>rel</w:t>
-      </w:r>
-      <w:proofErr w:type="spellEnd"/>
-      <w:r>
-        <w:t xml:space="preserve"> em Sistemas de</w:t>
+        <w:t>Bacha- rel em Sistemas de</w:t>
       </w:r>
       <w:r>
         <w:rPr>
@@ -602,13 +586,8 @@
         <w:ind w:left="4442"/>
       </w:pPr>
       <w:r>
-        <w:t xml:space="preserve">Orientador: Dr. Fábio Manoel </w:t>
-      </w:r>
-      <w:proofErr w:type="spellStart"/>
-      <w:r>
-        <w:t>Caliari</w:t>
-      </w:r>
-      <w:proofErr w:type="spellEnd"/>
+        <w:t>Orientador: Dr. Fábio Manoel Caliari</w:t>
+      </w:r>
     </w:p>
     <w:p>
       <w:pPr>
@@ -1180,28 +1159,12 @@
           <w:t xml:space="preserve">21 </w:t>
         </w:r>
       </w:hyperlink>
-      <w:proofErr w:type="gramStart"/>
-      <w:r>
-        <w:rPr>
-          <w:sz w:val="20"/>
-        </w:rPr>
-        <w:t>p. :</w:t>
-      </w:r>
-      <w:proofErr w:type="gramEnd"/>
-      <w:r>
-        <w:rPr>
-          <w:sz w:val="20"/>
-        </w:rPr>
-        <w:t xml:space="preserve"> il. (algumas color.) ; 30 cm. Dr. Fábio Manoel </w:t>
-      </w:r>
-      <w:proofErr w:type="spellStart"/>
-      <w:r>
-        <w:rPr>
-          <w:sz w:val="20"/>
-        </w:rPr>
-        <w:t>Caliari</w:t>
-      </w:r>
-      <w:proofErr w:type="spellEnd"/>
+      <w:r>
+        <w:rPr>
+          <w:sz w:val="20"/>
+        </w:rPr>
+        <w:t>p. : il. (algumas color.) ; 30 cm. Dr. Fábio Manoel Caliari</w:t>
+      </w:r>
     </w:p>
     <w:p>
       <w:pPr>
@@ -1393,19 +1356,11 @@
         </w:rPr>
         <w:t xml:space="preserve"> </w:t>
       </w:r>
-      <w:proofErr w:type="spellStart"/>
-      <w:r>
-        <w:rPr>
-          <w:sz w:val="20"/>
-        </w:rPr>
-        <w:t>Caliari</w:t>
-      </w:r>
-      <w:proofErr w:type="spellEnd"/>
-      <w:r>
-        <w:rPr>
-          <w:sz w:val="20"/>
-        </w:rPr>
-        <w:t>.</w:t>
+      <w:r>
+        <w:rPr>
+          <w:sz w:val="20"/>
+        </w:rPr>
+        <w:t>Caliari.</w:t>
       </w:r>
       <w:r>
         <w:rPr>
@@ -1440,14 +1395,12 @@
         </w:rPr>
         <w:t xml:space="preserve"> </w:t>
       </w:r>
-      <w:proofErr w:type="spellStart"/>
       <w:r>
         <w:rPr>
           <w:sz w:val="20"/>
         </w:rPr>
         <w:t>xxxx</w:t>
       </w:r>
-      <w:proofErr w:type="spellEnd"/>
     </w:p>
     <w:p>
       <w:pPr>
@@ -1662,13 +1615,8 @@
         </w:rPr>
         <w:t xml:space="preserve"> </w:t>
       </w:r>
-      <w:proofErr w:type="spellStart"/>
-      <w:r>
-        <w:t>Siste</w:t>
-      </w:r>
-      <w:proofErr w:type="spellEnd"/>
-      <w:r>
-        <w:t>- mas de</w:t>
+      <w:r>
+        <w:t>Siste- mas de</w:t>
       </w:r>
       <w:r>
         <w:rPr>
@@ -1834,17 +1782,8 @@
           <w:b/>
           <w:sz w:val="24"/>
         </w:rPr>
-        <w:t xml:space="preserve">Fábio Manoel </w:t>
-      </w:r>
-      <w:proofErr w:type="spellStart"/>
-      <w:r>
-        <w:rPr>
-          <w:b/>
-          <w:sz w:val="24"/>
-        </w:rPr>
-        <w:t>Caliari</w:t>
-      </w:r>
-      <w:proofErr w:type="spellEnd"/>
+        <w:t>Fábio Manoel Caliari</w:t>
+      </w:r>
     </w:p>
     <w:p>
       <w:pPr>
@@ -2009,23 +1948,7 @@
         <w:jc w:val="center"/>
       </w:pPr>
       <w:r>
-        <w:t xml:space="preserve">São Bento do Sul, </w:t>
-      </w:r>
-      <w:proofErr w:type="spellStart"/>
-      <w:r>
-        <w:t>xx</w:t>
-      </w:r>
-      <w:proofErr w:type="spellEnd"/>
-      <w:r>
-        <w:t xml:space="preserve"> de </w:t>
-      </w:r>
-      <w:proofErr w:type="spellStart"/>
-      <w:r>
-        <w:t>xxxx</w:t>
-      </w:r>
-      <w:proofErr w:type="spellEnd"/>
-      <w:r>
-        <w:t xml:space="preserve"> de 2017</w:t>
+        <w:t>São Bento do Sul, xx de xxxx de 2017</w:t>
       </w:r>
     </w:p>
     <w:p>
@@ -2416,42 +2339,12 @@
       </w:pPr>
       <w:bookmarkStart w:id="4" w:name="Abstract"/>
       <w:bookmarkEnd w:id="4"/>
-      <w:proofErr w:type="spellStart"/>
       <w:r>
         <w:rPr>
           <w:lang w:val="en-US"/>
         </w:rPr>
-        <w:t>Resumo</w:t>
-      </w:r>
-      <w:proofErr w:type="spellEnd"/>
-      <w:r>
-        <w:rPr>
-          <w:lang w:val="en-US"/>
-        </w:rPr>
-        <w:t xml:space="preserve"> </w:t>
-      </w:r>
-      <w:proofErr w:type="spellStart"/>
-      <w:r>
-        <w:rPr>
-          <w:lang w:val="en-US"/>
-        </w:rPr>
-        <w:t>em</w:t>
-      </w:r>
-      <w:proofErr w:type="spellEnd"/>
-      <w:r>
-        <w:rPr>
-          <w:lang w:val="en-US"/>
-        </w:rPr>
-        <w:t xml:space="preserve"> </w:t>
-      </w:r>
-      <w:proofErr w:type="spellStart"/>
-      <w:r>
-        <w:rPr>
-          <w:lang w:val="en-US"/>
-        </w:rPr>
-        <w:t>inglês</w:t>
-      </w:r>
-      <w:proofErr w:type="spellEnd"/>
+        <w:t>Resumo em inglês</w:t>
+      </w:r>
     </w:p>
     <w:p>
       <w:pPr>
@@ -2547,15 +2440,7 @@
         <w:fldChar w:fldCharType="separate"/>
       </w:r>
       <w:r>
-        <w:t xml:space="preserve">Figura </w:t>
-      </w:r>
-      <w:proofErr w:type="gramStart"/>
-      <w:r>
-        <w:t>1  –</w:t>
-      </w:r>
-      <w:proofErr w:type="gramEnd"/>
-      <w:r>
-        <w:t xml:space="preserve"> </w:t>
+        <w:t xml:space="preserve">Figura 1  – </w:t>
       </w:r>
       <w:r>
         <w:rPr>
@@ -2572,11 +2457,9 @@
         </w:rPr>
         <w:t xml:space="preserve"> </w:t>
       </w:r>
-      <w:proofErr w:type="spellStart"/>
       <w:r>
         <w:t>Lab</w:t>
       </w:r>
-      <w:proofErr w:type="spellEnd"/>
       <w:r>
         <w:fldChar w:fldCharType="end"/>
       </w:r>
@@ -2622,7 +2505,6 @@
         </w:rPr>
         <w:t xml:space="preserve">Tabela </w:t>
       </w:r>
-      <w:proofErr w:type="gramStart"/>
       <w:r>
         <w:t xml:space="preserve">1 </w:t>
       </w:r>
@@ -2633,11 +2515,7 @@
         <w:t xml:space="preserve"> </w:t>
       </w:r>
       <w:r>
-        <w:t>–</w:t>
-      </w:r>
-      <w:proofErr w:type="gramEnd"/>
-      <w:r>
-        <w:t xml:space="preserve">  Organizações</w:t>
+        <w:t>–  Organizações</w:t>
       </w:r>
       <w:r>
         <w:fldChar w:fldCharType="end"/>
@@ -2822,16 +2700,8 @@
         <w:rPr>
           <w:lang w:val="en-US"/>
         </w:rPr>
-        <w:t>%</w:t>
-      </w:r>
-      <w:proofErr w:type="spellStart"/>
-      <w:r>
-        <w:rPr>
-          <w:lang w:val="en-US"/>
-        </w:rPr>
-        <w:t>Porcentagem</w:t>
-      </w:r>
-      <w:proofErr w:type="spellEnd"/>
+        <w:t>%Porcentagem</w:t>
+      </w:r>
     </w:p>
     <w:p>
       <w:pPr>
@@ -3554,6 +3424,8 @@
       </w:pPr>
       <w:bookmarkStart w:id="13" w:name="Introdução"/>
       <w:bookmarkStart w:id="14" w:name="_bookmark3"/>
+      <w:bookmarkStart w:id="15" w:name="_Hlk497569826"/>
+      <w:bookmarkStart w:id="16" w:name="_GoBack"/>
       <w:bookmarkEnd w:id="13"/>
       <w:bookmarkEnd w:id="14"/>
       <w:r>
@@ -3725,10 +3597,10 @@
           <w:sz w:val="24"/>
         </w:rPr>
       </w:pPr>
-      <w:bookmarkStart w:id="15" w:name="Contextualização"/>
-      <w:bookmarkStart w:id="16" w:name="_bookmark4"/>
-      <w:bookmarkEnd w:id="15"/>
-      <w:bookmarkEnd w:id="16"/>
+      <w:bookmarkStart w:id="17" w:name="Contextualização"/>
+      <w:bookmarkStart w:id="18" w:name="_bookmark4"/>
+      <w:bookmarkEnd w:id="17"/>
+      <w:bookmarkEnd w:id="18"/>
       <w:r>
         <w:rPr>
           <w:sz w:val="24"/>
@@ -4234,10 +4106,10 @@
           <w:sz w:val="24"/>
         </w:rPr>
       </w:pPr>
-      <w:bookmarkStart w:id="17" w:name="Problema"/>
-      <w:bookmarkStart w:id="18" w:name="_bookmark5"/>
-      <w:bookmarkEnd w:id="17"/>
-      <w:bookmarkEnd w:id="18"/>
+      <w:bookmarkStart w:id="19" w:name="Problema"/>
+      <w:bookmarkStart w:id="20" w:name="_bookmark5"/>
+      <w:bookmarkEnd w:id="19"/>
+      <w:bookmarkEnd w:id="20"/>
       <w:r>
         <w:rPr>
           <w:sz w:val="24"/>
@@ -4262,15 +4134,7 @@
         <w:jc w:val="both"/>
       </w:pPr>
       <w:r>
-        <w:t xml:space="preserve">A </w:t>
-      </w:r>
-      <w:proofErr w:type="spellStart"/>
-      <w:r>
-        <w:t>SaferNet</w:t>
-      </w:r>
-      <w:proofErr w:type="spellEnd"/>
-      <w:r>
-        <w:t xml:space="preserve"> Brasil é uma Organização Não Governamental </w:t>
+        <w:t xml:space="preserve">A SaferNet Brasil é uma Organização Não Governamental </w:t>
       </w:r>
       <w:hyperlink w:anchor="_bookmark0" w:history="1">
         <w:r>
@@ -4476,10 +4340,10 @@
           <w:sz w:val="24"/>
         </w:rPr>
       </w:pPr>
-      <w:bookmarkStart w:id="19" w:name="Justificativa"/>
-      <w:bookmarkStart w:id="20" w:name="_bookmark6"/>
-      <w:bookmarkEnd w:id="19"/>
-      <w:bookmarkEnd w:id="20"/>
+      <w:bookmarkStart w:id="21" w:name="Justificativa"/>
+      <w:bookmarkStart w:id="22" w:name="_bookmark6"/>
+      <w:bookmarkEnd w:id="21"/>
+      <w:bookmarkEnd w:id="22"/>
       <w:r>
         <w:rPr>
           <w:spacing w:val="-4"/>
@@ -4807,11 +4671,7 @@
         <w:t xml:space="preserve">Números divulgados pelo Disque-Denúncia Nacional, mostram que mais de 17,5 mil crianças e adolescentes foram vítimas de violência sexual, violência psicológica também faz parte desse levantamento, esse número indica que foram feitas quase 50 denúncias por dia com relação a isso (VILLELA, 2016). </w:t>
       </w:r>
       <w:r>
-        <w:t xml:space="preserve">Na internet além de ser possível identificar e punir </w:t>
-      </w:r>
-      <w:proofErr w:type="gramStart"/>
-      <w:r>
-        <w:t xml:space="preserve">os </w:t>
+        <w:t xml:space="preserve">Na internet além de ser possível identificar e punir os </w:t>
       </w:r>
       <w:r>
         <w:rPr>
@@ -4819,7 +4679,6 @@
         </w:rPr>
         <w:t>cyber</w:t>
       </w:r>
-      <w:proofErr w:type="gramEnd"/>
       <w:r>
         <w:rPr>
           <w:i/>
@@ -4858,10 +4717,10 @@
           <w:sz w:val="24"/>
         </w:rPr>
       </w:pPr>
-      <w:bookmarkStart w:id="21" w:name="Objetivos"/>
-      <w:bookmarkStart w:id="22" w:name="_bookmark7"/>
-      <w:bookmarkEnd w:id="21"/>
-      <w:bookmarkEnd w:id="22"/>
+      <w:bookmarkStart w:id="23" w:name="Objetivos"/>
+      <w:bookmarkStart w:id="24" w:name="_bookmark7"/>
+      <w:bookmarkEnd w:id="23"/>
+      <w:bookmarkEnd w:id="24"/>
       <w:r>
         <w:rPr>
           <w:sz w:val="24"/>
@@ -4890,10 +4749,10 @@
           <w:tab w:val="left" w:pos="872"/>
         </w:tabs>
       </w:pPr>
-      <w:bookmarkStart w:id="23" w:name="Objetivo_Geral"/>
-      <w:bookmarkStart w:id="24" w:name="_bookmark8"/>
-      <w:bookmarkEnd w:id="23"/>
-      <w:bookmarkEnd w:id="24"/>
+      <w:bookmarkStart w:id="25" w:name="Objetivo_Geral"/>
+      <w:bookmarkStart w:id="26" w:name="_bookmark8"/>
+      <w:bookmarkEnd w:id="25"/>
+      <w:bookmarkEnd w:id="26"/>
       <w:r>
         <w:t>Objetivo</w:t>
       </w:r>
@@ -5100,10 +4959,10 @@
           <w:tab w:val="left" w:pos="872"/>
         </w:tabs>
       </w:pPr>
-      <w:bookmarkStart w:id="25" w:name="Objetivos_Específicos"/>
-      <w:bookmarkStart w:id="26" w:name="_bookmark9"/>
-      <w:bookmarkEnd w:id="25"/>
-      <w:bookmarkEnd w:id="26"/>
+      <w:bookmarkStart w:id="27" w:name="Objetivos_Específicos"/>
+      <w:bookmarkStart w:id="28" w:name="_bookmark9"/>
+      <w:bookmarkEnd w:id="27"/>
+      <w:bookmarkEnd w:id="28"/>
       <w:r>
         <w:t>Objetivos</w:t>
       </w:r>
@@ -5208,10 +5067,10 @@
           <w:sz w:val="24"/>
         </w:rPr>
       </w:pPr>
-      <w:bookmarkStart w:id="27" w:name="Contribuição"/>
-      <w:bookmarkStart w:id="28" w:name="_bookmark10"/>
-      <w:bookmarkEnd w:id="27"/>
-      <w:bookmarkEnd w:id="28"/>
+      <w:bookmarkStart w:id="29" w:name="Contribuição"/>
+      <w:bookmarkStart w:id="30" w:name="_bookmark10"/>
+      <w:bookmarkEnd w:id="29"/>
+      <w:bookmarkEnd w:id="30"/>
       <w:r>
         <w:rPr>
           <w:sz w:val="24"/>
@@ -5464,10 +5323,10 @@
           <w:sz w:val="24"/>
         </w:rPr>
       </w:pPr>
-      <w:bookmarkStart w:id="29" w:name="estrutura_do_trabalho"/>
-      <w:bookmarkStart w:id="30" w:name="_bookmark11"/>
-      <w:bookmarkEnd w:id="29"/>
-      <w:bookmarkEnd w:id="30"/>
+      <w:bookmarkStart w:id="31" w:name="estrutura_do_trabalho"/>
+      <w:bookmarkStart w:id="32" w:name="_bookmark11"/>
+      <w:bookmarkEnd w:id="31"/>
+      <w:bookmarkEnd w:id="32"/>
       <w:r>
         <w:rPr>
           <w:sz w:val="24"/>
@@ -5543,10 +5402,10 @@
         <w:spacing w:before="102"/>
         <w:ind w:left="366" w:hanging="266"/>
       </w:pPr>
-      <w:bookmarkStart w:id="31" w:name="FUNDAMENTAÇÃO_TEÓRICA"/>
-      <w:bookmarkStart w:id="32" w:name="_bookmark12"/>
-      <w:bookmarkEnd w:id="31"/>
-      <w:bookmarkEnd w:id="32"/>
+      <w:bookmarkStart w:id="33" w:name="FUNDAMENTAÇÃO_TEÓRICA"/>
+      <w:bookmarkStart w:id="34" w:name="_bookmark12"/>
+      <w:bookmarkEnd w:id="33"/>
+      <w:bookmarkEnd w:id="34"/>
       <w:r>
         <w:rPr>
           <w:spacing w:val="-4"/>
@@ -5610,10 +5469,10 @@
           <w:sz w:val="24"/>
         </w:rPr>
       </w:pPr>
-      <w:bookmarkStart w:id="33" w:name="AS_TECNOLOGIAS_DA_INFORMAÇÃO_E_A_EDUCAÇÃ"/>
-      <w:bookmarkStart w:id="34" w:name="_bookmark13"/>
-      <w:bookmarkEnd w:id="33"/>
-      <w:bookmarkEnd w:id="34"/>
+      <w:bookmarkStart w:id="35" w:name="AS_TECNOLOGIAS_DA_INFORMAÇÃO_E_A_EDUCAÇÃ"/>
+      <w:bookmarkStart w:id="36" w:name="_bookmark13"/>
+      <w:bookmarkEnd w:id="35"/>
+      <w:bookmarkEnd w:id="36"/>
       <w:r>
         <w:rPr>
           <w:sz w:val="24"/>
@@ -6172,10 +6031,10 @@
           <w:tab w:val="left" w:pos="872"/>
         </w:tabs>
       </w:pPr>
-      <w:bookmarkStart w:id="35" w:name="Jogos"/>
-      <w:bookmarkStart w:id="36" w:name="_bookmark14"/>
-      <w:bookmarkEnd w:id="35"/>
-      <w:bookmarkEnd w:id="36"/>
+      <w:bookmarkStart w:id="37" w:name="Jogos"/>
+      <w:bookmarkStart w:id="38" w:name="_bookmark14"/>
+      <w:bookmarkEnd w:id="37"/>
+      <w:bookmarkEnd w:id="38"/>
       <w:r>
         <w:t>Jogos</w:t>
       </w:r>
@@ -6459,10 +6318,10 @@
           <w:tab w:val="left" w:pos="872"/>
         </w:tabs>
       </w:pPr>
-      <w:bookmarkStart w:id="37" w:name="Simulação"/>
-      <w:bookmarkStart w:id="38" w:name="_bookmark15"/>
-      <w:bookmarkEnd w:id="37"/>
-      <w:bookmarkEnd w:id="38"/>
+      <w:bookmarkStart w:id="39" w:name="Simulação"/>
+      <w:bookmarkStart w:id="40" w:name="_bookmark15"/>
+      <w:bookmarkEnd w:id="39"/>
+      <w:bookmarkEnd w:id="40"/>
       <w:r>
         <w:t>Simulação</w:t>
       </w:r>
@@ -6600,15 +6459,7 @@
         <w:t>mplo prático de simulação que</w:t>
       </w:r>
       <w:r>
-        <w:t xml:space="preserve"> está no mercado há algum tempo é o Virtual </w:t>
-      </w:r>
-      <w:proofErr w:type="spellStart"/>
-      <w:r>
-        <w:t>Lab</w:t>
-      </w:r>
-      <w:proofErr w:type="spellEnd"/>
-      <w:r>
-        <w:t xml:space="preserve">, ele possui </w:t>
+        <w:t xml:space="preserve"> está no mercado há algum tempo é o Virtual Lab, ele possui </w:t>
       </w:r>
       <w:r>
         <w:t>vários</w:t>
@@ -6638,22 +6489,14 @@
           <w:sz w:val="20"/>
         </w:rPr>
       </w:pPr>
-      <w:bookmarkStart w:id="39" w:name="_bookmark16"/>
-      <w:bookmarkEnd w:id="39"/>
-      <w:r>
-        <w:rPr>
-          <w:sz w:val="20"/>
-        </w:rPr>
-        <w:t xml:space="preserve">Figura 1 – Virtual </w:t>
-      </w:r>
-      <w:proofErr w:type="spellStart"/>
-      <w:r>
-        <w:rPr>
-          <w:sz w:val="20"/>
-        </w:rPr>
-        <w:t>Lab</w:t>
-      </w:r>
-      <w:proofErr w:type="spellEnd"/>
+      <w:bookmarkStart w:id="41" w:name="_bookmark16"/>
+      <w:bookmarkEnd w:id="41"/>
+      <w:r>
+        <w:rPr>
+          <w:sz w:val="20"/>
+        </w:rPr>
+        <w:t>Figura 1 – Virtual Lab</w:t>
+      </w:r>
     </w:p>
     <w:p>
       <w:pPr>
@@ -6780,10 +6623,10 @@
         </w:tabs>
         <w:spacing w:before="192"/>
       </w:pPr>
-      <w:bookmarkStart w:id="40" w:name="Comunicação"/>
-      <w:bookmarkStart w:id="41" w:name="_bookmark17"/>
-      <w:bookmarkEnd w:id="40"/>
-      <w:bookmarkEnd w:id="41"/>
+      <w:bookmarkStart w:id="42" w:name="Comunicação"/>
+      <w:bookmarkStart w:id="43" w:name="_bookmark17"/>
+      <w:bookmarkEnd w:id="42"/>
+      <w:bookmarkEnd w:id="43"/>
       <w:r>
         <w:t>Comunicação</w:t>
       </w:r>
@@ -7112,10 +6955,10 @@
           <w:sz w:val="24"/>
         </w:rPr>
       </w:pPr>
-      <w:bookmarkStart w:id="42" w:name="Softwares_Educacionais"/>
-      <w:bookmarkStart w:id="43" w:name="_bookmark18"/>
-      <w:bookmarkEnd w:id="42"/>
-      <w:bookmarkEnd w:id="43"/>
+      <w:bookmarkStart w:id="44" w:name="Softwares_Educacionais"/>
+      <w:bookmarkStart w:id="45" w:name="_bookmark18"/>
+      <w:bookmarkEnd w:id="44"/>
+      <w:bookmarkEnd w:id="45"/>
       <w:r>
         <w:rPr>
           <w:b/>
@@ -7361,31 +7204,7 @@
         <w:t xml:space="preserve">exemplo </w:t>
       </w:r>
       <w:r>
-        <w:t xml:space="preserve">de software desse tipo é o </w:t>
-      </w:r>
-      <w:proofErr w:type="spellStart"/>
-      <w:r>
-        <w:t>Scratch</w:t>
-      </w:r>
-      <w:proofErr w:type="spellEnd"/>
-      <w:r>
-        <w:t xml:space="preserve">, um projeto do Massachusetts </w:t>
-      </w:r>
-      <w:proofErr w:type="spellStart"/>
-      <w:r>
-        <w:t>Institute</w:t>
-      </w:r>
-      <w:proofErr w:type="spellEnd"/>
-      <w:r>
-        <w:t xml:space="preserve"> </w:t>
-      </w:r>
-      <w:proofErr w:type="spellStart"/>
-      <w:r>
-        <w:t>of</w:t>
-      </w:r>
-      <w:proofErr w:type="spellEnd"/>
-      <w:r>
-        <w:t xml:space="preserve"> </w:t>
+        <w:t xml:space="preserve">de software desse tipo é o Scratch, um projeto do Massachusetts Institute of </w:t>
       </w:r>
       <w:r>
         <w:rPr>
@@ -7563,11 +7382,9 @@
         </w:rPr>
         <w:t xml:space="preserve"> </w:t>
       </w:r>
-      <w:proofErr w:type="spellStart"/>
       <w:r>
         <w:t>Scratch</w:t>
       </w:r>
-      <w:proofErr w:type="spellEnd"/>
       <w:r>
         <w:rPr>
           <w:spacing w:val="-18"/>
@@ -7923,10 +7740,10 @@
         </w:tabs>
         <w:spacing w:before="1"/>
       </w:pPr>
-      <w:bookmarkStart w:id="44" w:name="O_USO_DA_INTERNET_PELAS_CRIANÇAS_E_ADOLE"/>
-      <w:bookmarkStart w:id="45" w:name="_bookmark19"/>
-      <w:bookmarkEnd w:id="44"/>
-      <w:bookmarkEnd w:id="45"/>
+      <w:bookmarkStart w:id="46" w:name="O_USO_DA_INTERNET_PELAS_CRIANÇAS_E_ADOLE"/>
+      <w:bookmarkStart w:id="47" w:name="_bookmark19"/>
+      <w:bookmarkEnd w:id="46"/>
+      <w:bookmarkEnd w:id="47"/>
       <w:r>
         <w:t xml:space="preserve">O USO </w:t>
       </w:r>
@@ -7985,10 +7802,10 @@
         <w:ind w:right="251" w:firstLine="720"/>
         <w:jc w:val="both"/>
       </w:pPr>
-      <w:bookmarkStart w:id="46" w:name="Redes_Sociais"/>
-      <w:bookmarkStart w:id="47" w:name="_bookmark20"/>
-      <w:bookmarkEnd w:id="46"/>
-      <w:bookmarkEnd w:id="47"/>
+      <w:bookmarkStart w:id="48" w:name="Redes_Sociais"/>
+      <w:bookmarkStart w:id="49" w:name="_bookmark20"/>
+      <w:bookmarkEnd w:id="48"/>
+      <w:bookmarkEnd w:id="49"/>
       <w:r>
         <w:t xml:space="preserve"> </w:t>
       </w:r>
@@ -8287,13 +8104,8 @@
           <w:t xml:space="preserve">ONG </w:t>
         </w:r>
       </w:hyperlink>
-      <w:proofErr w:type="spellStart"/>
-      <w:r>
-        <w:t>SaferNet</w:t>
-      </w:r>
-      <w:proofErr w:type="spellEnd"/>
-      <w:r>
-        <w:t xml:space="preserve"> </w:t>
+      <w:r>
+        <w:t xml:space="preserve">SaferNet </w:t>
       </w:r>
       <w:r>
         <w:t xml:space="preserve">disponibiliza indicadores de </w:t>
@@ -9117,8 +8929,8 @@
           <w:sz w:val="20"/>
         </w:rPr>
       </w:pPr>
-      <w:bookmarkStart w:id="48" w:name="_bookmark25"/>
-      <w:bookmarkEnd w:id="48"/>
+      <w:bookmarkStart w:id="50" w:name="_bookmark25"/>
+      <w:bookmarkEnd w:id="50"/>
       <w:r>
         <w:rPr>
           <w:sz w:val="20"/>
@@ -9349,23 +9161,7 @@
                 <w:sz w:val="20"/>
                 <w:szCs w:val="20"/>
               </w:rPr>
-              <w:t xml:space="preserve">Sistema Positivo, Ministério da Educação, TV Escola e </w:t>
-            </w:r>
-            <w:proofErr w:type="spellStart"/>
-            <w:r>
-              <w:rPr>
-                <w:sz w:val="20"/>
-                <w:szCs w:val="20"/>
-              </w:rPr>
-              <w:t>MediaPost</w:t>
-            </w:r>
-            <w:proofErr w:type="spellEnd"/>
-            <w:r>
-              <w:rPr>
-                <w:sz w:val="20"/>
-                <w:szCs w:val="20"/>
-              </w:rPr>
-              <w:t>.</w:t>
+              <w:t>Sistema Positivo, Ministério da Educação, TV Escola e MediaPost.</w:t>
             </w:r>
           </w:p>
         </w:tc>
@@ -9387,23 +9183,7 @@
                 <w:sz w:val="20"/>
                 <w:szCs w:val="20"/>
               </w:rPr>
-              <w:t xml:space="preserve">Cartilhas sobre uso ético e legal da tecnologia. Aplicativo </w:t>
-            </w:r>
-            <w:proofErr w:type="spellStart"/>
-            <w:r>
-              <w:rPr>
-                <w:sz w:val="20"/>
-                <w:szCs w:val="20"/>
-              </w:rPr>
-              <w:t>Istart</w:t>
-            </w:r>
-            <w:proofErr w:type="spellEnd"/>
-            <w:r>
-              <w:rPr>
-                <w:sz w:val="20"/>
-                <w:szCs w:val="20"/>
-              </w:rPr>
-              <w:t xml:space="preserve">, petição </w:t>
+              <w:t xml:space="preserve">Cartilhas sobre uso ético e legal da tecnologia. Aplicativo Istart, petição </w:t>
             </w:r>
             <w:r>
               <w:rPr>
@@ -9437,7 +9217,6 @@
                 <w:szCs w:val="20"/>
               </w:rPr>
             </w:pPr>
-            <w:proofErr w:type="spellStart"/>
             <w:r>
               <w:rPr>
                 <w:sz w:val="20"/>
@@ -9452,7 +9231,6 @@
               </w:rPr>
               <w:t>Net</w:t>
             </w:r>
-            <w:proofErr w:type="spellEnd"/>
           </w:p>
           <w:p>
             <w:pPr>
@@ -9483,30 +9261,14 @@
                 <w:sz w:val="20"/>
                 <w:szCs w:val="20"/>
               </w:rPr>
-              <w:t xml:space="preserve">O </w:t>
-            </w:r>
-            <w:proofErr w:type="spellStart"/>
-            <w:r>
-              <w:rPr>
-                <w:sz w:val="20"/>
-                <w:szCs w:val="20"/>
-              </w:rPr>
-              <w:t>Segura</w:t>
+              <w:t>O Segura</w:t>
             </w:r>
             <w:r>
               <w:rPr>
                 <w:sz w:val="20"/>
                 <w:szCs w:val="20"/>
               </w:rPr>
-              <w:t>Net</w:t>
-            </w:r>
-            <w:proofErr w:type="spellEnd"/>
-            <w:r>
-              <w:rPr>
-                <w:sz w:val="20"/>
-                <w:szCs w:val="20"/>
-              </w:rPr>
-              <w:t xml:space="preserve"> é da responsabilidade da Direção Geral da Educação / Equipe de Recursos e Tecnologias Educativas. Faz Parte do consórcio público-privado Centro Internet Segura.</w:t>
+              <w:t>Net é da responsabilidade da Direção Geral da Educação / Equipe de Recursos e Tecnologias Educativas. Faz Parte do consórcio público-privado Centro Internet Segura.</w:t>
             </w:r>
           </w:p>
         </w:tc>
@@ -9599,23 +9361,7 @@
                 <w:sz w:val="20"/>
                 <w:szCs w:val="20"/>
               </w:rPr>
-              <w:t xml:space="preserve">, desafios </w:t>
-            </w:r>
-            <w:proofErr w:type="spellStart"/>
-            <w:r>
-              <w:rPr>
-                <w:sz w:val="20"/>
-                <w:szCs w:val="20"/>
-              </w:rPr>
-              <w:t>SeguraNet</w:t>
-            </w:r>
-            <w:proofErr w:type="spellEnd"/>
-            <w:r>
-              <w:rPr>
-                <w:sz w:val="20"/>
-                <w:szCs w:val="20"/>
-              </w:rPr>
-              <w:t>, conteúdos e materiais de sensibilização, dia da internet mais segura, recursos educativos digitais, selo de segurança digital e líderes digitais.</w:t>
+              <w:t>, desafios SeguraNet, conteúdos e materiais de sensibilização, dia da internet mais segura, recursos educativos digitais, selo de segurança digital e líderes digitais.</w:t>
             </w:r>
           </w:p>
         </w:tc>
@@ -9634,21 +9380,12 @@
                 <w:szCs w:val="20"/>
               </w:rPr>
             </w:pPr>
-            <w:proofErr w:type="spellStart"/>
             <w:r>
               <w:rPr>
                 <w:sz w:val="20"/>
                 <w:szCs w:val="20"/>
               </w:rPr>
-              <w:t>SaferNet</w:t>
-            </w:r>
-            <w:proofErr w:type="spellEnd"/>
-            <w:r>
-              <w:rPr>
-                <w:sz w:val="20"/>
-                <w:szCs w:val="20"/>
-              </w:rPr>
-              <w:t xml:space="preserve"> Brasil </w:t>
+              <w:t xml:space="preserve">SaferNet Brasil </w:t>
             </w:r>
           </w:p>
           <w:p>
@@ -9948,21 +9685,12 @@
                 <w:szCs w:val="20"/>
               </w:rPr>
             </w:pPr>
-            <w:proofErr w:type="spellStart"/>
             <w:r>
               <w:rPr>
                 <w:sz w:val="20"/>
                 <w:szCs w:val="20"/>
               </w:rPr>
-              <w:t>Childhood</w:t>
-            </w:r>
-            <w:proofErr w:type="spellEnd"/>
-            <w:r>
-              <w:rPr>
-                <w:sz w:val="20"/>
-                <w:szCs w:val="20"/>
-              </w:rPr>
-              <w:t xml:space="preserve"> Brasil</w:t>
+              <w:t>Childhood Brasil</w:t>
             </w:r>
           </w:p>
           <w:p>
@@ -10122,6 +9850,47 @@
         <w:rPr>
           <w:sz w:val="24"/>
         </w:rPr>
+      </w:pPr>
+      <w:r>
+        <w:rPr>
+          <w:sz w:val="24"/>
+        </w:rPr>
+        <w:tab/>
+      </w:r>
+      <w:r>
+        <w:rPr>
+          <w:sz w:val="24"/>
+        </w:rPr>
+        <w:t>A organização Família Mais Segura na Internet é uma organização portuguesa que preza pelas crianças de sua região, enquanto as demais são organizações brasileiras, com muito apoio e respeito das autoridades. O foco principal é o abuso sexual e a superexposição das crianças.</w:t>
+      </w:r>
+    </w:p>
+    <w:bookmarkEnd w:id="15"/>
+    <w:bookmarkEnd w:id="16"/>
+    <w:p>
+      <w:pPr>
+        <w:spacing w:line="360" w:lineRule="auto"/>
+        <w:jc w:val="both"/>
+        <w:rPr>
+          <w:sz w:val="24"/>
+        </w:rPr>
+      </w:pPr>
+    </w:p>
+    <w:p>
+      <w:pPr>
+        <w:spacing w:line="360" w:lineRule="auto"/>
+        <w:jc w:val="both"/>
+        <w:rPr>
+          <w:sz w:val="24"/>
+        </w:rPr>
+      </w:pPr>
+    </w:p>
+    <w:p>
+      <w:pPr>
+        <w:spacing w:line="360" w:lineRule="auto"/>
+        <w:jc w:val="both"/>
+        <w:rPr>
+          <w:sz w:val="24"/>
+        </w:rPr>
         <w:sectPr>
           <w:pgSz w:w="11910" w:h="16840"/>
           <w:pgMar w:top="1281" w:right="879" w:bottom="278" w:left="1599" w:header="1009" w:footer="0" w:gutter="0"/>
@@ -10132,16 +9901,8 @@
         <w:rPr>
           <w:sz w:val="24"/>
         </w:rPr>
-        <w:tab/>
-      </w:r>
-      <w:r>
-        <w:rPr>
-          <w:sz w:val="24"/>
-        </w:rPr>
-        <w:t>A organização Família Mais Segura na Internet é uma organização portuguesa que preza pelas crianças de sua região, enquanto as demais são organizações brasileiras, com muito apoio e respeito das autoridades. O foco principal é o abuso sexual e a superexposição das crianças.</w:t>
-      </w:r>
-      <w:bookmarkStart w:id="49" w:name="_GoBack"/>
-      <w:bookmarkEnd w:id="49"/>
+        <w:t>2.3</w:t>
+      </w:r>
     </w:p>
     <w:p>
       <w:pPr>
@@ -10158,8 +9919,8 @@
         <w:spacing w:before="102"/>
         <w:ind w:left="3779"/>
       </w:pPr>
-      <w:bookmarkStart w:id="50" w:name="_bookmark26"/>
-      <w:bookmarkEnd w:id="50"/>
+      <w:bookmarkStart w:id="51" w:name="_bookmark26"/>
+      <w:bookmarkEnd w:id="51"/>
       <w:r>
         <w:t>REFERÊNCIAS</w:t>
       </w:r>
@@ -10191,12 +9952,12 @@
           <w:sz w:val="24"/>
         </w:rPr>
       </w:pPr>
-      <w:bookmarkStart w:id="51" w:name="REFERÊNCIAS"/>
-      <w:bookmarkStart w:id="52" w:name="_bookmark27"/>
-      <w:bookmarkStart w:id="53" w:name="_bookmark28"/>
-      <w:bookmarkEnd w:id="51"/>
+      <w:bookmarkStart w:id="52" w:name="REFERÊNCIAS"/>
+      <w:bookmarkStart w:id="53" w:name="_bookmark27"/>
+      <w:bookmarkStart w:id="54" w:name="_bookmark28"/>
       <w:bookmarkEnd w:id="52"/>
       <w:bookmarkEnd w:id="53"/>
+      <w:bookmarkEnd w:id="54"/>
       <w:r>
         <w:rPr>
           <w:sz w:val="24"/>
@@ -10224,21 +9985,12 @@
         </w:rPr>
         <w:t xml:space="preserve">S.  </w:t>
       </w:r>
-      <w:proofErr w:type="gramStart"/>
       <w:r>
         <w:rPr>
           <w:b/>
           <w:sz w:val="24"/>
         </w:rPr>
-        <w:t>Evolução  na</w:t>
-      </w:r>
-      <w:proofErr w:type="gramEnd"/>
-      <w:r>
-        <w:rPr>
-          <w:b/>
-          <w:sz w:val="24"/>
-        </w:rPr>
-        <w:t xml:space="preserve">  Comuni</w:t>
+        <w:t>Evolução  na  Comuni</w:t>
       </w:r>
       <w:r>
         <w:rPr>
@@ -10301,8 +10053,8 @@
         <w:spacing w:before="190" w:line="252" w:lineRule="auto"/>
         <w:ind w:left="100" w:right="251"/>
       </w:pPr>
-      <w:bookmarkStart w:id="54" w:name="_bookmark29"/>
-      <w:bookmarkEnd w:id="54"/>
+      <w:bookmarkStart w:id="55" w:name="_bookmark29"/>
+      <w:bookmarkEnd w:id="55"/>
       <w:r>
         <w:rPr>
           <w:spacing w:val="-4"/>
@@ -10390,27 +10142,13 @@
           <w:sz w:val="24"/>
         </w:rPr>
       </w:pPr>
-      <w:bookmarkStart w:id="55" w:name="_bookmark30"/>
-      <w:bookmarkEnd w:id="55"/>
+      <w:bookmarkStart w:id="56" w:name="_bookmark30"/>
+      <w:bookmarkEnd w:id="56"/>
       <w:r>
         <w:rPr>
           <w:sz w:val="24"/>
         </w:rPr>
-        <w:t xml:space="preserve">DIAS, G. A.; CAVALCANTI, R. de A. As tecnologias da informação e suas implica- </w:t>
-      </w:r>
-      <w:proofErr w:type="spellStart"/>
-      <w:r>
-        <w:rPr>
-          <w:sz w:val="24"/>
-        </w:rPr>
-        <w:t>ções</w:t>
-      </w:r>
-      <w:proofErr w:type="spellEnd"/>
-      <w:r>
-        <w:rPr>
-          <w:sz w:val="24"/>
-        </w:rPr>
-        <w:t xml:space="preserve"> para educação escolar: uma conexão em sala de aula. </w:t>
+        <w:t xml:space="preserve">DIAS, G. A.; CAVALCANTI, R. de A. As tecnologias da informação e suas implica- ções para educação escolar: uma conexão em sala de aula. </w:t>
       </w:r>
       <w:r>
         <w:rPr>
@@ -10458,63 +10196,19 @@
           <w:b/>
           <w:sz w:val="24"/>
         </w:rPr>
-        <w:t xml:space="preserve">Congresso </w:t>
-      </w:r>
-      <w:proofErr w:type="spellStart"/>
-      <w:r>
-        <w:rPr>
-          <w:b/>
+        <w:t>Congresso Internacionalo ABED de Educação a Distância</w:t>
+      </w:r>
+      <w:r>
+        <w:rPr>
           <w:sz w:val="24"/>
         </w:rPr>
-        <w:t>Internacionalo</w:t>
-      </w:r>
-      <w:proofErr w:type="spellEnd"/>
-      <w:r>
-        <w:rPr>
-          <w:b/>
+        <w:t>, 2012. Disponível em: &lt;</w:t>
+      </w:r>
+      <w:r>
+        <w:rPr>
           <w:sz w:val="24"/>
         </w:rPr>
-        <w:t xml:space="preserve"> ABED de Educação a Distância</w:t>
-      </w:r>
-      <w:r>
-        <w:rPr>
-          <w:sz w:val="24"/>
-        </w:rPr>
-        <w:t>, 2012. Disponível em: &lt;</w:t>
-      </w:r>
-      <w:r>
-        <w:rPr>
-          <w:sz w:val="24"/>
-        </w:rPr>
-        <w:t>http://www.abed.org.br/hotsite/20-ciaed/</w:t>
-      </w:r>
-      <w:proofErr w:type="spellStart"/>
-      <w:r>
-        <w:rPr>
-          <w:sz w:val="24"/>
-        </w:rPr>
-        <w:t>pt</w:t>
-      </w:r>
-      <w:proofErr w:type="spellEnd"/>
-      <w:r>
-        <w:rPr>
-          <w:sz w:val="24"/>
-        </w:rPr>
-        <w:t>/anais/</w:t>
-      </w:r>
-      <w:proofErr w:type="spellStart"/>
-      <w:r>
-        <w:rPr>
-          <w:sz w:val="24"/>
-        </w:rPr>
-        <w:t>pdf</w:t>
-      </w:r>
-      <w:proofErr w:type="spellEnd"/>
-      <w:r>
-        <w:rPr>
-          <w:sz w:val="24"/>
-        </w:rPr>
-        <w:t>/115.pdf</w:t>
+        <w:t>http://www.abed.org.br/hotsite/20-ciaed/pt/anais/pdf/115.pdf</w:t>
       </w:r>
       <w:r>
         <w:rPr>
@@ -10531,8 +10225,8 @@
           <w:sz w:val="24"/>
         </w:rPr>
       </w:pPr>
-      <w:bookmarkStart w:id="56" w:name="_bookmark31"/>
-      <w:bookmarkEnd w:id="56"/>
+      <w:bookmarkStart w:id="57" w:name="_bookmark31"/>
+      <w:bookmarkEnd w:id="57"/>
       <w:r>
         <w:rPr>
           <w:sz w:val="24"/>
@@ -10544,17 +10238,8 @@
           <w:b/>
           <w:sz w:val="24"/>
         </w:rPr>
-        <w:t xml:space="preserve">Acerca do </w:t>
-      </w:r>
-      <w:proofErr w:type="spellStart"/>
-      <w:r>
-        <w:rPr>
-          <w:b/>
-          <w:sz w:val="24"/>
-        </w:rPr>
-        <w:t>Scracth</w:t>
-      </w:r>
-      <w:proofErr w:type="spellEnd"/>
+        <w:t>Acerca do Scracth</w:t>
+      </w:r>
       <w:r>
         <w:rPr>
           <w:sz w:val="24"/>
@@ -10597,8 +10282,8 @@
         <w:spacing w:before="205" w:line="252" w:lineRule="auto"/>
         <w:ind w:left="100" w:right="251"/>
       </w:pPr>
-      <w:bookmarkStart w:id="57" w:name="_bookmark32"/>
-      <w:bookmarkEnd w:id="57"/>
+      <w:bookmarkStart w:id="58" w:name="_bookmark32"/>
+      <w:bookmarkEnd w:id="58"/>
       <w:r>
         <w:rPr>
           <w:spacing w:val="-8"/>
@@ -10673,7 +10358,6 @@
         </w:rPr>
         <w:tab/>
       </w:r>
-      <w:proofErr w:type="gramStart"/>
       <w:r>
         <w:rPr>
           <w:b/>
@@ -10681,7 +10365,6 @@
         <w:tab/>
         <w:t>Digital</w:t>
       </w:r>
-      <w:proofErr w:type="gramEnd"/>
       <w:r>
         <w:t>.</w:t>
       </w:r>
@@ -10780,8 +10463,8 @@
         <w:spacing w:before="189" w:line="252" w:lineRule="auto"/>
         <w:ind w:left="100" w:right="251"/>
       </w:pPr>
-      <w:bookmarkStart w:id="58" w:name="_bookmark33"/>
-      <w:bookmarkEnd w:id="58"/>
+      <w:bookmarkStart w:id="59" w:name="_bookmark33"/>
+      <w:bookmarkEnd w:id="59"/>
       <w:r>
         <w:t>PEARSON.</w:t>
       </w:r>
@@ -10835,15 +10518,7 @@
       </w:r>
       <w:hyperlink r:id="rId29">
         <w:r>
-          <w:t>ensino-superior/</w:t>
-        </w:r>
-        <w:proofErr w:type="spellStart"/>
-        <w:r>
-          <w:t>solucoes</w:t>
-        </w:r>
-        <w:proofErr w:type="spellEnd"/>
-        <w:r>
-          <w:t>-digitais/laboratorio-virtual.html&gt;</w:t>
+          <w:t>ensino-superior/solucoes-digitais/laboratorio-virtual.html&gt;</w:t>
         </w:r>
       </w:hyperlink>
       <w:r>
@@ -10858,8 +10533,8 @@
           <w:sz w:val="24"/>
         </w:rPr>
       </w:pPr>
-      <w:bookmarkStart w:id="59" w:name="_bookmark34"/>
-      <w:bookmarkEnd w:id="59"/>
+      <w:bookmarkStart w:id="60" w:name="_bookmark34"/>
+      <w:bookmarkEnd w:id="60"/>
       <w:r>
         <w:rPr>
           <w:sz w:val="24"/>
@@ -12180,7 +11855,7 @@
                             <w:rPr>
                               <w:noProof/>
                             </w:rPr>
-                            <w:t>22</w:t>
+                            <w:t>24</w:t>
                           </w:r>
                           <w:r>
                             <w:fldChar w:fldCharType="end"/>
@@ -12230,7 +11905,7 @@
                       <w:rPr>
                         <w:noProof/>
                       </w:rPr>
-                      <w:t>22</w:t>
+                      <w:t>24</w:t>
                     </w:r>
                     <w:r>
                       <w:fldChar w:fldCharType="end"/>
@@ -12260,7 +11935,7 @@
       <w:lvlText w:val="%1"/>
       <w:lvlJc w:val="left"/>
       <w:pPr>
-        <w:ind w:left="366" w:hanging="266"/>
+        <w:ind w:left="266" w:hanging="266"/>
       </w:pPr>
       <w:rPr>
         <w:rFonts w:ascii="Arial" w:eastAsia="Arial" w:hAnsi="Arial" w:cs="Arial" w:hint="default"/>
@@ -12277,7 +11952,7 @@
       <w:lvlText w:val="%1.%2"/>
       <w:lvlJc w:val="left"/>
       <w:pPr>
-        <w:ind w:left="672" w:hanging="572"/>
+        <w:ind w:left="572" w:hanging="572"/>
       </w:pPr>
       <w:rPr>
         <w:rFonts w:ascii="Arial" w:eastAsia="Arial" w:hAnsi="Arial" w:cs="Arial" w:hint="default"/>
@@ -12292,7 +11967,7 @@
       <w:lvlText w:val="%1.%2.%3"/>
       <w:lvlJc w:val="left"/>
       <w:pPr>
-        <w:ind w:left="871" w:hanging="771"/>
+        <w:ind w:left="771" w:hanging="771"/>
       </w:pPr>
       <w:rPr>
         <w:rFonts w:ascii="Arial" w:eastAsia="Arial" w:hAnsi="Arial" w:cs="Arial" w:hint="default"/>
@@ -12308,7 +11983,7 @@
       <w:lvlText w:val="•"/>
       <w:lvlJc w:val="left"/>
       <w:pPr>
-        <w:ind w:left="1948" w:hanging="771"/>
+        <w:ind w:left="1848" w:hanging="771"/>
       </w:pPr>
       <w:rPr>
         <w:rFonts w:hint="default"/>
@@ -12319,7 +11994,7 @@
       <w:lvlText w:val="•"/>
       <w:lvlJc w:val="left"/>
       <w:pPr>
-        <w:ind w:left="3016" w:hanging="771"/>
+        <w:ind w:left="2916" w:hanging="771"/>
       </w:pPr>
       <w:rPr>
         <w:rFonts w:hint="default"/>
@@ -12330,7 +12005,7 @@
       <w:lvlText w:val="•"/>
       <w:lvlJc w:val="left"/>
       <w:pPr>
-        <w:ind w:left="4084" w:hanging="771"/>
+        <w:ind w:left="3984" w:hanging="771"/>
       </w:pPr>
       <w:rPr>
         <w:rFonts w:hint="default"/>
@@ -12341,7 +12016,7 @@
       <w:lvlText w:val="•"/>
       <w:lvlJc w:val="left"/>
       <w:pPr>
-        <w:ind w:left="5152" w:hanging="771"/>
+        <w:ind w:left="5052" w:hanging="771"/>
       </w:pPr>
       <w:rPr>
         <w:rFonts w:hint="default"/>
@@ -12352,7 +12027,7 @@
       <w:lvlText w:val="•"/>
       <w:lvlJc w:val="left"/>
       <w:pPr>
-        <w:ind w:left="6220" w:hanging="771"/>
+        <w:ind w:left="6120" w:hanging="771"/>
       </w:pPr>
       <w:rPr>
         <w:rFonts w:hint="default"/>
@@ -12363,7 +12038,7 @@
       <w:lvlText w:val="•"/>
       <w:lvlJc w:val="left"/>
       <w:pPr>
-        <w:ind w:left="7289" w:hanging="771"/>
+        <w:ind w:left="7189" w:hanging="771"/>
       </w:pPr>
       <w:rPr>
         <w:rFonts w:hint="default"/>
@@ -14085,7 +13760,7 @@
 </file>
 
 <file path=customXml/itemProps1.xml><?xml version="1.0" encoding="utf-8"?>
-<ds:datastoreItem xmlns:ds="http://schemas.openxmlformats.org/officeDocument/2006/customXml" ds:itemID="{F2C94817-0B8A-4077-B613-3F252EC3BBFE}">
+<ds:datastoreItem xmlns:ds="http://schemas.openxmlformats.org/officeDocument/2006/customXml" ds:itemID="{F6CC9B24-6292-4FDD-8414-1178DF884F32}">
   <ds:schemaRefs>
     <ds:schemaRef ds:uri="http://schemas.openxmlformats.org/officeDocument/2006/bibliography"/>
   </ds:schemaRefs>

</xml_diff>